<commit_message>
lesson 308 - vocab and homework
</commit_message>
<xml_diff>
--- a/english_via_skype/solutions/doc/lesson_306_text - reading (1)_edit.docx
+++ b/english_via_skype/solutions/doc/lesson_306_text - reading (1)_edit.docx
@@ -13,7 +13,7 @@
           <w:color w:val="000000" w:themeColor="text1"/>
           <w:sz w:val="32"/>
           <w:szCs w:val="32"/>
-          <w:lang w:eastAsia="pl-PL"/>
+          <w:lang w:val="en-US" w:eastAsia="pl-PL"/>
         </w:rPr>
       </w:pPr>
       <w:r>
@@ -23,20 +23,9 @@
           <w:color w:val="000000" w:themeColor="text1"/>
           <w:sz w:val="32"/>
           <w:szCs w:val="32"/>
-          <w:lang w:eastAsia="pl-PL"/>
-        </w:rPr>
-        <w:t xml:space="preserve">measures, </w:t>
-      </w:r>
-      <w:r>
-        <w:rPr>
-          <w:rFonts w:ascii="inherit" w:eastAsia="Times New Roman" w:hAnsi="inherit" w:cs="Arial"/>
-          <w:b/>
-          <w:color w:val="000000" w:themeColor="text1"/>
-          <w:sz w:val="32"/>
-          <w:szCs w:val="32"/>
-          <w:lang w:eastAsia="pl-PL"/>
-        </w:rPr>
-        <w:t xml:space="preserve">contain, banned, originated, </w:t>
+          <w:lang w:val="en-US" w:eastAsia="pl-PL"/>
+        </w:rPr>
+        <w:t xml:space="preserve">measures, contain, banned, originated, </w:t>
       </w:r>
     </w:p>
     <w:p>
@@ -49,7 +38,7 @@
           <w:color w:val="000000" w:themeColor="text1"/>
           <w:sz w:val="32"/>
           <w:szCs w:val="32"/>
-          <w:lang w:eastAsia="pl-PL"/>
+          <w:lang w:val="en-US" w:eastAsia="pl-PL"/>
         </w:rPr>
       </w:pPr>
     </w:p>
@@ -63,58 +52,18 @@
           <w:color w:val="000000" w:themeColor="text1"/>
           <w:sz w:val="32"/>
           <w:szCs w:val="32"/>
-          <w:lang w:eastAsia="pl-PL"/>
-        </w:rPr>
-      </w:pPr>
-      <w:r>
-        <w:rPr>
-          <w:rFonts w:ascii="inherit" w:eastAsia="Times New Roman" w:hAnsi="inherit" w:cs="Arial"/>
-          <w:color w:val="000000" w:themeColor="text1"/>
-          <w:sz w:val="32"/>
-          <w:szCs w:val="32"/>
-          <w:lang w:eastAsia="pl-PL"/>
-        </w:rPr>
-        <w:t xml:space="preserve">A newly identified coronavirus has been spreading in China, and has now reached several other countries. As the number of confirmed cases and deaths continue to rise, health officials are working on all fronts to learn more about the virus and put </w:t>
-      </w:r>
-      <w:r>
-        <w:rPr>
-          <w:rFonts w:ascii="inherit" w:eastAsia="Times New Roman" w:hAnsi="inherit" w:cs="Arial"/>
-          <w:color w:val="000000" w:themeColor="text1"/>
-          <w:sz w:val="32"/>
-          <w:szCs w:val="32"/>
-          <w:lang w:eastAsia="pl-PL"/>
-        </w:rPr>
-        <w:t>……………………</w:t>
-      </w:r>
-      <w:r>
-        <w:rPr>
-          <w:rFonts w:ascii="inherit" w:eastAsia="Times New Roman" w:hAnsi="inherit" w:cs="Arial"/>
-          <w:color w:val="000000" w:themeColor="text1"/>
-          <w:sz w:val="32"/>
-          <w:szCs w:val="32"/>
-          <w:lang w:eastAsia="pl-PL"/>
-        </w:rPr>
-        <w:t xml:space="preserve">into place to </w:t>
-      </w:r>
-      <w:r>
-        <w:rPr>
-          <w:rFonts w:ascii="inherit" w:eastAsia="Times New Roman" w:hAnsi="inherit" w:cs="Arial"/>
-          <w:color w:val="000000" w:themeColor="text1"/>
-          <w:sz w:val="32"/>
-          <w:szCs w:val="32"/>
-          <w:lang w:eastAsia="pl-PL"/>
-        </w:rPr>
-        <w:t>………………….</w:t>
-      </w:r>
-      <w:r>
-        <w:rPr>
-          <w:rFonts w:ascii="inherit" w:eastAsia="Times New Roman" w:hAnsi="inherit" w:cs="Arial"/>
-          <w:color w:val="000000" w:themeColor="text1"/>
-          <w:sz w:val="32"/>
-          <w:szCs w:val="32"/>
-          <w:lang w:eastAsia="pl-PL"/>
-        </w:rPr>
-        <w:t>its spread. Here's a look at what you need to know about the virus, now called 2019-nCoV. </w:t>
+          <w:lang w:val="en-US" w:eastAsia="pl-PL"/>
+        </w:rPr>
+      </w:pPr>
+      <w:r>
+        <w:rPr>
+          <w:rFonts w:ascii="inherit" w:eastAsia="Times New Roman" w:hAnsi="inherit" w:cs="Arial"/>
+          <w:color w:val="000000" w:themeColor="text1"/>
+          <w:sz w:val="32"/>
+          <w:szCs w:val="32"/>
+          <w:lang w:val="en-US" w:eastAsia="pl-PL"/>
+        </w:rPr>
+        <w:t>A newly identified coronavirus has been spreading in China, and has now reached several other countries. As the number of confirmed cases and deaths continue to rise, health officials are working on all fronts to learn more about the virus and put ……………………into place to ………………….its spread. Here's a look at what you need to know about the virus, now called 2019-nCoV. </w:t>
       </w:r>
     </w:p>
     <w:p>
@@ -127,7 +76,7 @@
           <w:color w:val="000000" w:themeColor="text1"/>
           <w:sz w:val="32"/>
           <w:szCs w:val="32"/>
-          <w:lang w:eastAsia="pl-PL"/>
+          <w:lang w:val="en-US" w:eastAsia="pl-PL"/>
         </w:rPr>
       </w:pPr>
       <w:r>
@@ -139,7 +88,7 @@
           <w:sz w:val="32"/>
           <w:szCs w:val="32"/>
           <w:bdr w:val="none" w:sz="0" w:space="0" w:color="auto" w:frame="1"/>
-          <w:lang w:eastAsia="pl-PL"/>
+          <w:lang w:val="en-US" w:eastAsia="pl-PL"/>
         </w:rPr>
         <w:t>Update on Saturday, Jan. 26:</w:t>
       </w:r>
@@ -149,29 +98,39 @@
           <w:color w:val="000000" w:themeColor="text1"/>
           <w:sz w:val="32"/>
           <w:szCs w:val="32"/>
-          <w:lang w:eastAsia="pl-PL"/>
-        </w:rPr>
-        <w:t> A third case of the new virus has been confirmed in the United States, this one in Orange County, California. There are an additional 323 confirmed cases of the new coronavirus infection and 13 additional deaths in Wuhan, where the virus</w:t>
-      </w:r>
-      <w:r>
-        <w:rPr>
-          <w:rFonts w:ascii="inherit" w:eastAsia="Times New Roman" w:hAnsi="inherit" w:cs="Arial"/>
-          <w:color w:val="000000" w:themeColor="text1"/>
-          <w:sz w:val="32"/>
-          <w:szCs w:val="32"/>
-          <w:lang w:eastAsia="pl-PL"/>
-        </w:rPr>
-        <w:t>…………………..</w:t>
-      </w:r>
-      <w:r>
-        <w:rPr>
-          <w:rFonts w:ascii="inherit" w:eastAsia="Times New Roman" w:hAnsi="inherit" w:cs="Arial"/>
-          <w:color w:val="000000" w:themeColor="text1"/>
-          <w:sz w:val="32"/>
-          <w:szCs w:val="32"/>
-          <w:lang w:eastAsia="pl-PL"/>
-        </w:rPr>
-        <w:t>, </w:t>
+          <w:lang w:val="en-US" w:eastAsia="pl-PL"/>
+        </w:rPr>
+        <w:t> A third case of the new virus has been confirmed in the United States, this one in Orange County, California. There are an additional 323 confirmed cases of the new coronavirus infection and 13 additional deaths in Wuhan, where the virus…</w:t>
+      </w:r>
+      <w:r>
+        <w:rPr>
+          <w:rFonts w:ascii="inherit" w:eastAsia="Times New Roman" w:hAnsi="inherit" w:cs="Arial"/>
+          <w:color w:val="000000" w:themeColor="text1"/>
+          <w:sz w:val="32"/>
+          <w:szCs w:val="32"/>
+          <w:lang w:val="en-US" w:eastAsia="pl-PL"/>
+        </w:rPr>
+        <w:t>or</w:t>
+      </w:r>
+      <w:r>
+        <w:rPr>
+          <w:rFonts w:ascii="inherit" w:eastAsia="Times New Roman" w:hAnsi="inherit" w:cs="Arial"/>
+          <w:color w:val="000000" w:themeColor="text1"/>
+          <w:sz w:val="32"/>
+          <w:szCs w:val="32"/>
+          <w:lang w:val="en-US" w:eastAsia="pl-PL"/>
+        </w:rPr>
+        <w:t>iginated</w:t>
+      </w:r>
+      <w:r>
+        <w:rPr>
+          <w:rFonts w:ascii="inherit" w:eastAsia="Times New Roman" w:hAnsi="inherit" w:cs="Arial"/>
+          <w:color w:val="000000" w:themeColor="text1"/>
+          <w:sz w:val="32"/>
+          <w:szCs w:val="32"/>
+          <w:lang w:val="en-US" w:eastAsia="pl-PL"/>
+        </w:rPr>
+        <w:t>……………….., </w:t>
       </w:r>
       <w:hyperlink r:id="rId5" w:tgtFrame="_blank" w:history="1">
         <w:r>
@@ -182,7 +141,7 @@
             <w:szCs w:val="32"/>
             <w:u w:val="single"/>
             <w:bdr w:val="none" w:sz="0" w:space="0" w:color="auto" w:frame="1"/>
-            <w:lang w:eastAsia="pl-PL"/>
+            <w:lang w:val="en-US" w:eastAsia="pl-PL"/>
           </w:rPr>
           <w:t>according to the Health Commission of Hubei Province</w:t>
         </w:r>
@@ -193,7 +152,7 @@
           <w:color w:val="000000" w:themeColor="text1"/>
           <w:sz w:val="32"/>
           <w:szCs w:val="32"/>
-          <w:lang w:eastAsia="pl-PL"/>
+          <w:lang w:val="en-US" w:eastAsia="pl-PL"/>
         </w:rPr>
         <w:t>. This news, along with the report of a virus-related death in Shanghai and another in the Henan Province, brings the total number of deaths linked to 2019-nCoV in China up to 56, </w:t>
       </w:r>
@@ -206,7 +165,7 @@
             <w:szCs w:val="32"/>
             <w:u w:val="single"/>
             <w:bdr w:val="none" w:sz="0" w:space="0" w:color="auto" w:frame="1"/>
-            <w:lang w:eastAsia="pl-PL"/>
+            <w:lang w:val="en-US" w:eastAsia="pl-PL"/>
           </w:rPr>
           <w:t>The New York Times reported</w:t>
         </w:r>
@@ -217,7 +176,7 @@
           <w:color w:val="000000" w:themeColor="text1"/>
           <w:sz w:val="32"/>
           <w:szCs w:val="32"/>
-          <w:lang w:eastAsia="pl-PL"/>
+          <w:lang w:val="en-US" w:eastAsia="pl-PL"/>
         </w:rPr>
         <w:t>. As of Sunday (Jan. 26), the total number of confirmed case of the rise has reached 1,975, according to the Times. In addition to the cases reported in China, reports of the infection have been confirmed in Australia, France, the U.S. and seven countries in Asia. See below for up-to-date information on everything you need to know about the spreading coronavirus. </w:t>
       </w:r>
@@ -232,38 +191,18 @@
           <w:color w:val="000000" w:themeColor="text1"/>
           <w:sz w:val="32"/>
           <w:szCs w:val="32"/>
-          <w:lang w:eastAsia="pl-PL"/>
-        </w:rPr>
-      </w:pPr>
-      <w:r>
-        <w:rPr>
-          <w:rFonts w:ascii="inherit" w:eastAsia="Times New Roman" w:hAnsi="inherit" w:cs="Arial"/>
-          <w:color w:val="000000" w:themeColor="text1"/>
-          <w:sz w:val="32"/>
-          <w:szCs w:val="32"/>
-          <w:lang w:eastAsia="pl-PL"/>
-        </w:rPr>
-        <w:t xml:space="preserve">China has also temporarily </w:t>
-      </w:r>
-      <w:r>
-        <w:rPr>
-          <w:rFonts w:ascii="inherit" w:eastAsia="Times New Roman" w:hAnsi="inherit" w:cs="Arial"/>
-          <w:color w:val="000000" w:themeColor="text1"/>
-          <w:sz w:val="32"/>
-          <w:szCs w:val="32"/>
-          <w:lang w:eastAsia="pl-PL"/>
-        </w:rPr>
-        <w:t>…………………</w:t>
-      </w:r>
-      <w:r>
-        <w:rPr>
-          <w:rFonts w:ascii="inherit" w:eastAsia="Times New Roman" w:hAnsi="inherit" w:cs="Arial"/>
-          <w:color w:val="000000" w:themeColor="text1"/>
-          <w:sz w:val="32"/>
-          <w:szCs w:val="32"/>
-          <w:lang w:eastAsia="pl-PL"/>
-        </w:rPr>
-        <w:t>the sale of wildlife in markets, restaurants and online. </w:t>
+          <w:lang w:val="en-US" w:eastAsia="pl-PL"/>
+        </w:rPr>
+      </w:pPr>
+      <w:r>
+        <w:rPr>
+          <w:rFonts w:ascii="inherit" w:eastAsia="Times New Roman" w:hAnsi="inherit" w:cs="Arial"/>
+          <w:color w:val="000000" w:themeColor="text1"/>
+          <w:sz w:val="32"/>
+          <w:szCs w:val="32"/>
+          <w:lang w:val="en-US" w:eastAsia="pl-PL"/>
+        </w:rPr>
+        <w:t>China has also temporarily …………………the sale of wildlife in markets, restaurants and online. </w:t>
       </w:r>
     </w:p>
     <w:p>
@@ -397,7 +336,7 @@
           <w:sz w:val="32"/>
           <w:szCs w:val="32"/>
           <w:bdr w:val="none" w:sz="0" w:space="0" w:color="auto" w:frame="1"/>
-          <w:lang w:eastAsia="pl-PL"/>
+          <w:lang w:val="en-US" w:eastAsia="pl-PL"/>
         </w:rPr>
       </w:pPr>
       <w:r>
@@ -408,34 +347,25 @@
           <w:sz w:val="32"/>
           <w:szCs w:val="32"/>
           <w:bdr w:val="none" w:sz="0" w:space="0" w:color="auto" w:frame="1"/>
-          <w:lang w:eastAsia="pl-PL"/>
-        </w:rPr>
-        <w:t>r</w:t>
-      </w:r>
-      <w:r>
-        <w:rPr>
-          <w:rFonts w:ascii="inherit" w:eastAsia="Times New Roman" w:hAnsi="inherit" w:cs="Arial"/>
-          <w:b/>
+          <w:lang w:val="en-US" w:eastAsia="pl-PL"/>
+        </w:rPr>
+        <w:t>respiratory, evolve, moderate, handful, tract</w:t>
+      </w:r>
+    </w:p>
+    <w:p>
+      <w:pPr>
+        <w:shd w:val="clear" w:color="auto" w:fill="FFFFFF"/>
+        <w:spacing w:after="0" w:line="240" w:lineRule="auto"/>
+        <w:textAlignment w:val="baseline"/>
+        <w:rPr>
+          <w:rFonts w:ascii="inherit" w:eastAsia="Times New Roman" w:hAnsi="inherit" w:cs="Arial"/>
           <w:color w:val="000000" w:themeColor="text1"/>
           <w:sz w:val="32"/>
           <w:szCs w:val="32"/>
           <w:bdr w:val="none" w:sz="0" w:space="0" w:color="auto" w:frame="1"/>
-          <w:lang w:eastAsia="pl-PL"/>
-        </w:rPr>
-        <w:t xml:space="preserve">espiratory, </w:t>
-      </w:r>
-      <w:r>
-        <w:rPr>
-          <w:rFonts w:ascii="inherit" w:eastAsia="Times New Roman" w:hAnsi="inherit" w:cs="Arial"/>
-          <w:b/>
-          <w:color w:val="000000" w:themeColor="text1"/>
-          <w:sz w:val="32"/>
-          <w:szCs w:val="32"/>
-          <w:bdr w:val="none" w:sz="0" w:space="0" w:color="auto" w:frame="1"/>
-          <w:lang w:eastAsia="pl-PL"/>
-        </w:rPr>
-        <w:t>evolve, moderate, handful, tract</w:t>
-      </w:r>
+          <w:lang w:val="en-US" w:eastAsia="pl-PL"/>
+        </w:rPr>
+      </w:pPr>
     </w:p>
     <w:p>
       <w:pPr>
@@ -447,53 +377,38 @@
           <w:color w:val="000000" w:themeColor="text1"/>
           <w:sz w:val="32"/>
           <w:szCs w:val="32"/>
-          <w:bdr w:val="none" w:sz="0" w:space="0" w:color="auto" w:frame="1"/>
-          <w:lang w:eastAsia="pl-PL"/>
-        </w:rPr>
-      </w:pPr>
-    </w:p>
-    <w:p>
-      <w:pPr>
-        <w:shd w:val="clear" w:color="auto" w:fill="FFFFFF"/>
-        <w:spacing w:after="0" w:line="240" w:lineRule="auto"/>
-        <w:textAlignment w:val="baseline"/>
-        <w:rPr>
-          <w:rFonts w:ascii="inherit" w:eastAsia="Times New Roman" w:hAnsi="inherit" w:cs="Arial"/>
-          <w:color w:val="000000" w:themeColor="text1"/>
-          <w:sz w:val="32"/>
-          <w:szCs w:val="32"/>
-          <w:lang w:eastAsia="pl-PL"/>
-        </w:rPr>
-      </w:pPr>
-      <w:r>
-        <w:rPr>
-          <w:rFonts w:ascii="inherit" w:eastAsia="Times New Roman" w:hAnsi="inherit" w:cs="Arial"/>
-          <w:color w:val="000000" w:themeColor="text1"/>
-          <w:sz w:val="32"/>
-          <w:szCs w:val="32"/>
-          <w:lang w:eastAsia="pl-PL"/>
-        </w:rPr>
-        <w:t xml:space="preserve">Coronaviruses are a large family of viruses that can cause </w:t>
-      </w:r>
-      <w:r>
-        <w:rPr>
-          <w:rFonts w:ascii="inherit" w:eastAsia="Times New Roman" w:hAnsi="inherit" w:cs="Arial"/>
-          <w:color w:val="000000" w:themeColor="text1"/>
-          <w:sz w:val="32"/>
-          <w:szCs w:val="32"/>
-          <w:lang w:eastAsia="pl-PL"/>
-        </w:rPr>
-        <w:t>…………………..</w:t>
-      </w:r>
-      <w:r>
-        <w:rPr>
-          <w:rFonts w:ascii="inherit" w:eastAsia="Times New Roman" w:hAnsi="inherit" w:cs="Arial"/>
-          <w:color w:val="000000" w:themeColor="text1"/>
-          <w:sz w:val="32"/>
-          <w:szCs w:val="32"/>
-          <w:lang w:eastAsia="pl-PL"/>
-        </w:rPr>
-        <w:t>illnesses such as the common cold, </w:t>
+          <w:lang w:val="en-US" w:eastAsia="pl-PL"/>
+        </w:rPr>
+      </w:pPr>
+      <w:r>
+        <w:rPr>
+          <w:rFonts w:ascii="inherit" w:eastAsia="Times New Roman" w:hAnsi="inherit" w:cs="Arial"/>
+          <w:color w:val="000000" w:themeColor="text1"/>
+          <w:sz w:val="32"/>
+          <w:szCs w:val="32"/>
+          <w:lang w:val="en-US" w:eastAsia="pl-PL"/>
+        </w:rPr>
+        <w:t>Coronaviruses are a large family of viruses that can cause …</w:t>
+      </w:r>
+      <w:r>
+        <w:rPr>
+          <w:rFonts w:ascii="inherit" w:eastAsia="Times New Roman" w:hAnsi="inherit" w:cs="Arial"/>
+          <w:color w:val="000000" w:themeColor="text1"/>
+          <w:sz w:val="32"/>
+          <w:szCs w:val="32"/>
+          <w:lang w:val="en-US" w:eastAsia="pl-PL"/>
+        </w:rPr>
+        <w:t>respiratory</w:t>
+      </w:r>
+      <w:r>
+        <w:rPr>
+          <w:rFonts w:ascii="inherit" w:eastAsia="Times New Roman" w:hAnsi="inherit" w:cs="Arial"/>
+          <w:color w:val="000000" w:themeColor="text1"/>
+          <w:sz w:val="32"/>
+          <w:szCs w:val="32"/>
+          <w:lang w:val="en-US" w:eastAsia="pl-PL"/>
+        </w:rPr>
+        <w:t>………………..illnesses such as the common cold, </w:t>
       </w:r>
       <w:hyperlink r:id="rId7" w:history="1">
         <w:r>
@@ -504,7 +419,7 @@
             <w:szCs w:val="32"/>
             <w:u w:val="single"/>
             <w:bdr w:val="none" w:sz="0" w:space="0" w:color="auto" w:frame="1"/>
-            <w:lang w:eastAsia="pl-PL"/>
+            <w:lang w:val="en-US" w:eastAsia="pl-PL"/>
           </w:rPr>
           <w:t>according to the Centers for Disease Control and Prevention (CDC)</w:t>
         </w:r>
@@ -515,49 +430,69 @@
           <w:color w:val="000000" w:themeColor="text1"/>
           <w:sz w:val="32"/>
           <w:szCs w:val="32"/>
-          <w:lang w:eastAsia="pl-PL"/>
-        </w:rPr>
-        <w:t>. Most people get infected with coronaviruses at one point in their lives, but symptoms are typically mild to</w:t>
-      </w:r>
-      <w:r>
-        <w:rPr>
-          <w:rFonts w:ascii="inherit" w:eastAsia="Times New Roman" w:hAnsi="inherit" w:cs="Arial"/>
-          <w:color w:val="000000" w:themeColor="text1"/>
-          <w:sz w:val="32"/>
-          <w:szCs w:val="32"/>
-          <w:lang w:eastAsia="pl-PL"/>
-        </w:rPr>
-        <w:t>…………………..</w:t>
-      </w:r>
-      <w:r>
-        <w:rPr>
-          <w:rFonts w:ascii="inherit" w:eastAsia="Times New Roman" w:hAnsi="inherit" w:cs="Arial"/>
-          <w:color w:val="000000" w:themeColor="text1"/>
-          <w:sz w:val="32"/>
-          <w:szCs w:val="32"/>
-          <w:lang w:eastAsia="pl-PL"/>
-        </w:rPr>
-        <w:t>. In some cases, the viruses ca</w:t>
-      </w:r>
-      <w:r>
-        <w:rPr>
-          <w:rFonts w:ascii="inherit" w:eastAsia="Times New Roman" w:hAnsi="inherit" w:cs="Arial"/>
-          <w:color w:val="000000" w:themeColor="text1"/>
-          <w:sz w:val="32"/>
-          <w:szCs w:val="32"/>
-          <w:lang w:eastAsia="pl-PL"/>
-        </w:rPr>
-        <w:t>n cause lower-respiratory ………………..</w:t>
-      </w:r>
-      <w:r>
-        <w:rPr>
-          <w:rFonts w:ascii="inherit" w:eastAsia="Times New Roman" w:hAnsi="inherit" w:cs="Arial"/>
-          <w:color w:val="000000" w:themeColor="text1"/>
-          <w:sz w:val="32"/>
-          <w:szCs w:val="32"/>
-          <w:lang w:eastAsia="pl-PL"/>
-        </w:rPr>
-        <w:t>illnesses such as pneumonia and bronchitis. </w:t>
+          <w:lang w:val="en-US" w:eastAsia="pl-PL"/>
+        </w:rPr>
+        <w:t>. Most people get infected with coronaviruses at one point in their lives, but symptoms are typically mild to…</w:t>
+      </w:r>
+      <w:r>
+        <w:rPr>
+          <w:rFonts w:ascii="inherit" w:eastAsia="Times New Roman" w:hAnsi="inherit" w:cs="Arial"/>
+          <w:color w:val="000000" w:themeColor="text1"/>
+          <w:sz w:val="32"/>
+          <w:szCs w:val="32"/>
+          <w:lang w:val="en-US" w:eastAsia="pl-PL"/>
+        </w:rPr>
+        <w:t>moderate</w:t>
+      </w:r>
+      <w:r>
+        <w:rPr>
+          <w:rFonts w:ascii="inherit" w:eastAsia="Times New Roman" w:hAnsi="inherit" w:cs="Arial"/>
+          <w:color w:val="000000" w:themeColor="text1"/>
+          <w:sz w:val="32"/>
+          <w:szCs w:val="32"/>
+          <w:lang w:val="en-US" w:eastAsia="pl-PL"/>
+        </w:rPr>
+        <w:t>…………</w:t>
+      </w:r>
+      <w:r>
+        <w:rPr>
+          <w:rFonts w:ascii="inherit" w:eastAsia="Times New Roman" w:hAnsi="inherit" w:cs="Arial"/>
+          <w:color w:val="000000" w:themeColor="text1"/>
+          <w:sz w:val="32"/>
+          <w:szCs w:val="32"/>
+          <w:lang w:val="en-US" w:eastAsia="pl-PL"/>
+        </w:rPr>
+        <w:t>…... In some cases, the viruses can cause lower-respiratory …</w:t>
+      </w:r>
+      <w:r>
+        <w:rPr>
+          <w:rFonts w:ascii="inherit" w:eastAsia="Times New Roman" w:hAnsi="inherit" w:cs="Arial"/>
+          <w:color w:val="000000" w:themeColor="text1"/>
+          <w:sz w:val="32"/>
+          <w:szCs w:val="32"/>
+          <w:lang w:val="en-US" w:eastAsia="pl-PL"/>
+        </w:rPr>
+        <w:t>tract</w:t>
+      </w:r>
+      <w:r>
+        <w:rPr>
+          <w:rFonts w:ascii="inherit" w:eastAsia="Times New Roman" w:hAnsi="inherit" w:cs="Arial"/>
+          <w:color w:val="000000" w:themeColor="text1"/>
+          <w:sz w:val="32"/>
+          <w:szCs w:val="32"/>
+          <w:lang w:val="en-US" w:eastAsia="pl-PL"/>
+        </w:rPr>
+        <w:t>……</w:t>
+      </w:r>
+      <w:r>
+        <w:rPr>
+          <w:rFonts w:ascii="inherit" w:eastAsia="Times New Roman" w:hAnsi="inherit" w:cs="Arial"/>
+          <w:color w:val="000000" w:themeColor="text1"/>
+          <w:sz w:val="32"/>
+          <w:szCs w:val="32"/>
+          <w:lang w:val="en-US" w:eastAsia="pl-PL"/>
+        </w:rPr>
+        <w:t>…..illnesses such as pneumonia and bronchitis. </w:t>
       </w:r>
     </w:p>
     <w:p>
@@ -570,58 +505,78 @@
           <w:color w:val="000000" w:themeColor="text1"/>
           <w:sz w:val="32"/>
           <w:szCs w:val="32"/>
-          <w:lang w:eastAsia="pl-PL"/>
-        </w:rPr>
-      </w:pPr>
-      <w:r>
-        <w:rPr>
-          <w:rFonts w:ascii="inherit" w:eastAsia="Times New Roman" w:hAnsi="inherit" w:cs="Arial"/>
-          <w:color w:val="000000" w:themeColor="text1"/>
-          <w:sz w:val="32"/>
-          <w:szCs w:val="32"/>
-          <w:lang w:eastAsia="pl-PL"/>
-        </w:rPr>
-        <w:t xml:space="preserve">These viruses are common amongst animals worldwide, but only a </w:t>
-      </w:r>
-      <w:r>
-        <w:rPr>
-          <w:rFonts w:ascii="inherit" w:eastAsia="Times New Roman" w:hAnsi="inherit" w:cs="Arial"/>
-          <w:color w:val="000000" w:themeColor="text1"/>
-          <w:sz w:val="32"/>
-          <w:szCs w:val="32"/>
-          <w:lang w:eastAsia="pl-PL"/>
-        </w:rPr>
-        <w:t>……………….</w:t>
-      </w:r>
-      <w:r>
-        <w:rPr>
-          <w:rFonts w:ascii="inherit" w:eastAsia="Times New Roman" w:hAnsi="inherit" w:cs="Arial"/>
-          <w:color w:val="000000" w:themeColor="text1"/>
-          <w:sz w:val="32"/>
-          <w:szCs w:val="32"/>
-          <w:lang w:eastAsia="pl-PL"/>
-        </w:rPr>
-        <w:t xml:space="preserve">of them are known to affect humans. Rarely, coronaviruses can </w:t>
-      </w:r>
-      <w:r>
-        <w:rPr>
-          <w:rFonts w:ascii="inherit" w:eastAsia="Times New Roman" w:hAnsi="inherit" w:cs="Arial"/>
-          <w:color w:val="000000" w:themeColor="text1"/>
-          <w:sz w:val="32"/>
-          <w:szCs w:val="32"/>
-          <w:lang w:eastAsia="pl-PL"/>
-        </w:rPr>
-        <w:t>………………..</w:t>
-      </w:r>
-      <w:r>
-        <w:rPr>
-          <w:rFonts w:ascii="inherit" w:eastAsia="Times New Roman" w:hAnsi="inherit" w:cs="Arial"/>
-          <w:color w:val="000000" w:themeColor="text1"/>
-          <w:sz w:val="32"/>
-          <w:szCs w:val="32"/>
-          <w:lang w:eastAsia="pl-PL"/>
-        </w:rPr>
-        <w:t>and spread from animals to humans. This is what happened with the coronaviruses known as the Middle East respiratory syndrome coronavirus (MERS-CoV) and the severe acute respiratory syndrome coronavirus (SARS-Cov), both of which are known to cause more severe symptoms.</w:t>
+          <w:lang w:val="en-US" w:eastAsia="pl-PL"/>
+        </w:rPr>
+      </w:pPr>
+      <w:r>
+        <w:rPr>
+          <w:rFonts w:ascii="inherit" w:eastAsia="Times New Roman" w:hAnsi="inherit" w:cs="Arial"/>
+          <w:color w:val="000000" w:themeColor="text1"/>
+          <w:sz w:val="32"/>
+          <w:szCs w:val="32"/>
+          <w:lang w:val="en-US" w:eastAsia="pl-PL"/>
+        </w:rPr>
+        <w:t>These viruses are common amongst animals worldwide, but only a …</w:t>
+      </w:r>
+      <w:r>
+        <w:rPr>
+          <w:rFonts w:ascii="inherit" w:eastAsia="Times New Roman" w:hAnsi="inherit" w:cs="Arial"/>
+          <w:color w:val="000000" w:themeColor="text1"/>
+          <w:sz w:val="32"/>
+          <w:szCs w:val="32"/>
+          <w:lang w:val="en-US" w:eastAsia="pl-PL"/>
+        </w:rPr>
+        <w:t>handful</w:t>
+      </w:r>
+      <w:r>
+        <w:rPr>
+          <w:rFonts w:ascii="inherit" w:eastAsia="Times New Roman" w:hAnsi="inherit" w:cs="Arial"/>
+          <w:color w:val="000000" w:themeColor="text1"/>
+          <w:sz w:val="32"/>
+          <w:szCs w:val="32"/>
+          <w:lang w:val="en-US" w:eastAsia="pl-PL"/>
+        </w:rPr>
+        <w:t>……</w:t>
+      </w:r>
+      <w:r>
+        <w:rPr>
+          <w:rFonts w:ascii="inherit" w:eastAsia="Times New Roman" w:hAnsi="inherit" w:cs="Arial"/>
+          <w:color w:val="000000" w:themeColor="text1"/>
+          <w:sz w:val="32"/>
+          <w:szCs w:val="32"/>
+          <w:lang w:val="en-US" w:eastAsia="pl-PL"/>
+        </w:rPr>
+        <w:t>….of them are known to affect humans. Rarely, coronaviruses can …</w:t>
+      </w:r>
+      <w:r>
+        <w:rPr>
+          <w:rFonts w:ascii="inherit" w:eastAsia="Times New Roman" w:hAnsi="inherit" w:cs="Arial"/>
+          <w:color w:val="000000" w:themeColor="text1"/>
+          <w:sz w:val="32"/>
+          <w:szCs w:val="32"/>
+          <w:lang w:val="en-US" w:eastAsia="pl-PL"/>
+        </w:rPr>
+        <w:t>evolve</w:t>
+      </w:r>
+      <w:r>
+        <w:rPr>
+          <w:rFonts w:ascii="inherit" w:eastAsia="Times New Roman" w:hAnsi="inherit" w:cs="Arial"/>
+          <w:color w:val="000000" w:themeColor="text1"/>
+          <w:sz w:val="32"/>
+          <w:szCs w:val="32"/>
+          <w:lang w:val="en-US" w:eastAsia="pl-PL"/>
+        </w:rPr>
+        <w:t>……</w:t>
+      </w:r>
+      <w:r>
+        <w:rPr>
+          <w:rFonts w:ascii="inherit" w:eastAsia="Times New Roman" w:hAnsi="inherit" w:cs="Arial"/>
+          <w:color w:val="000000" w:themeColor="text1"/>
+          <w:sz w:val="32"/>
+          <w:szCs w:val="32"/>
+          <w:lang w:val="en-US" w:eastAsia="pl-PL"/>
+        </w:rPr>
+        <w:t>..and spread from animals to humans. This is what happened with the coronaviruses known as the Middle East respiratory syndrome coronavirus (MERS-CoV) and the severe acute respiratory syndrome coronavirus (SARS-Cov), both of which are known to cause more severe symptoms.</w:t>
       </w:r>
     </w:p>
     <w:p>
@@ -637,7 +592,7 @@
           <w:color w:val="000000" w:themeColor="text1"/>
           <w:sz w:val="32"/>
           <w:szCs w:val="32"/>
-          <w:lang w:eastAsia="pl-PL"/>
+          <w:lang w:val="en-US" w:eastAsia="pl-PL"/>
         </w:rPr>
       </w:pPr>
       <w:r>
@@ -648,7 +603,7 @@
           <w:color w:val="000000" w:themeColor="text1"/>
           <w:sz w:val="32"/>
           <w:szCs w:val="32"/>
-          <w:lang w:eastAsia="pl-PL"/>
+          <w:lang w:val="en-US" w:eastAsia="pl-PL"/>
         </w:rPr>
         <w:lastRenderedPageBreak/>
         <w:t>How many people have the new virus?</w:t>
@@ -667,7 +622,7 @@
           <w:color w:val="000000" w:themeColor="text1"/>
           <w:sz w:val="32"/>
           <w:szCs w:val="32"/>
-          <w:lang w:eastAsia="pl-PL"/>
+          <w:lang w:val="en-US" w:eastAsia="pl-PL"/>
         </w:rPr>
       </w:pPr>
       <w:r>
@@ -678,21 +633,9 @@
           <w:color w:val="000000" w:themeColor="text1"/>
           <w:sz w:val="32"/>
           <w:szCs w:val="32"/>
-          <w:lang w:eastAsia="pl-PL"/>
-        </w:rPr>
-        <w:t xml:space="preserve">presumptive, </w:t>
-      </w:r>
-      <w:r>
-        <w:rPr>
-          <w:rFonts w:ascii="inherit" w:eastAsia="Times New Roman" w:hAnsi="inherit" w:cs="Arial"/>
-          <w:b/>
-          <w:bCs/>
-          <w:color w:val="000000" w:themeColor="text1"/>
-          <w:sz w:val="32"/>
-          <w:szCs w:val="32"/>
-          <w:lang w:eastAsia="pl-PL"/>
-        </w:rPr>
-        <w:t>reported, linked</w:t>
+          <w:lang w:val="en-US" w:eastAsia="pl-PL"/>
+        </w:rPr>
+        <w:t>presumptive, reported, linked</w:t>
       </w:r>
     </w:p>
     <w:p>
@@ -705,7 +648,7 @@
           <w:color w:val="000000" w:themeColor="text1"/>
           <w:sz w:val="32"/>
           <w:szCs w:val="32"/>
-          <w:lang w:eastAsia="pl-PL"/>
+          <w:lang w:val="en-US" w:eastAsia="pl-PL"/>
         </w:rPr>
       </w:pPr>
     </w:p>
@@ -719,38 +662,38 @@
           <w:color w:val="000000" w:themeColor="text1"/>
           <w:sz w:val="32"/>
           <w:szCs w:val="32"/>
-          <w:lang w:eastAsia="pl-PL"/>
-        </w:rPr>
-      </w:pPr>
-      <w:r>
-        <w:rPr>
-          <w:rFonts w:ascii="inherit" w:eastAsia="Times New Roman" w:hAnsi="inherit" w:cs="Arial"/>
-          <w:color w:val="000000" w:themeColor="text1"/>
-          <w:sz w:val="32"/>
-          <w:szCs w:val="32"/>
-          <w:lang w:eastAsia="pl-PL"/>
-        </w:rPr>
-        <w:t>As of Jan. 26, there are nearly 1,975 conf</w:t>
-      </w:r>
-      <w:r>
-        <w:rPr>
-          <w:rFonts w:ascii="inherit" w:eastAsia="Times New Roman" w:hAnsi="inherit" w:cs="Arial"/>
-          <w:color w:val="000000" w:themeColor="text1"/>
-          <w:sz w:val="32"/>
-          <w:szCs w:val="32"/>
-          <w:lang w:eastAsia="pl-PL"/>
-        </w:rPr>
-        <w:t>irmed cases and 56 deaths ………………….</w:t>
-      </w:r>
-      <w:r>
-        <w:rPr>
-          <w:rFonts w:ascii="inherit" w:eastAsia="Times New Roman" w:hAnsi="inherit" w:cs="Arial"/>
-          <w:color w:val="000000" w:themeColor="text1"/>
-          <w:sz w:val="32"/>
-          <w:szCs w:val="32"/>
-          <w:lang w:eastAsia="pl-PL"/>
-        </w:rPr>
-        <w:t xml:space="preserve"> to the 2019-nCoV virus in China, according to </w:t>
+          <w:lang w:val="en-US" w:eastAsia="pl-PL"/>
+        </w:rPr>
+      </w:pPr>
+      <w:r>
+        <w:rPr>
+          <w:rFonts w:ascii="inherit" w:eastAsia="Times New Roman" w:hAnsi="inherit" w:cs="Arial"/>
+          <w:color w:val="000000" w:themeColor="text1"/>
+          <w:sz w:val="32"/>
+          <w:szCs w:val="32"/>
+          <w:lang w:val="en-US" w:eastAsia="pl-PL"/>
+        </w:rPr>
+        <w:t>As of Jan. 26, there are nearly 1,975 confirmed cases and 56 deaths …</w:t>
+      </w:r>
+      <w:r>
+        <w:rPr>
+          <w:rFonts w:ascii="inherit" w:eastAsia="Times New Roman" w:hAnsi="inherit" w:cs="Arial"/>
+          <w:color w:val="000000" w:themeColor="text1"/>
+          <w:sz w:val="32"/>
+          <w:szCs w:val="32"/>
+          <w:lang w:val="en-US" w:eastAsia="pl-PL"/>
+        </w:rPr>
+        <w:t>linked</w:t>
+      </w:r>
+      <w:r>
+        <w:rPr>
+          <w:rFonts w:ascii="inherit" w:eastAsia="Times New Roman" w:hAnsi="inherit" w:cs="Arial"/>
+          <w:color w:val="000000" w:themeColor="text1"/>
+          <w:sz w:val="32"/>
+          <w:szCs w:val="32"/>
+          <w:lang w:val="en-US" w:eastAsia="pl-PL"/>
+        </w:rPr>
+        <w:t>………………. to the 2019-nCoV virus in China, according to </w:t>
       </w:r>
       <w:hyperlink r:id="rId8" w:history="1">
         <w:r>
@@ -761,7 +704,7 @@
             <w:szCs w:val="32"/>
             <w:u w:val="single"/>
             <w:bdr w:val="none" w:sz="0" w:space="0" w:color="auto" w:frame="1"/>
-            <w:lang w:eastAsia="pl-PL"/>
+            <w:lang w:val="en-US" w:eastAsia="pl-PL"/>
           </w:rPr>
           <w:t>The New York Times</w:t>
         </w:r>
@@ -772,7 +715,7 @@
           <w:color w:val="000000" w:themeColor="text1"/>
           <w:sz w:val="32"/>
           <w:szCs w:val="32"/>
-          <w:lang w:eastAsia="pl-PL"/>
+          <w:lang w:val="en-US" w:eastAsia="pl-PL"/>
         </w:rPr>
         <w:t>. A third person in the U.S., this one in Orange County, California, tested positive for the new coronavirus; according to the county health department, the person had traveled from Wuhan and was in "good condition," the Times reported. The second person in the United States (a woman in Chicago) was confirmed to have the virus on Jan. 24, and </w:t>
       </w:r>
@@ -785,7 +728,7 @@
             <w:szCs w:val="32"/>
             <w:u w:val="single"/>
             <w:bdr w:val="none" w:sz="0" w:space="0" w:color="auto" w:frame="1"/>
-            <w:lang w:eastAsia="pl-PL"/>
+            <w:lang w:val="en-US" w:eastAsia="pl-PL"/>
           </w:rPr>
           <w:t>the first case was confirmed in a man in Washington state</w:t>
         </w:r>
@@ -796,7 +739,7 @@
           <w:color w:val="000000" w:themeColor="text1"/>
           <w:sz w:val="32"/>
           <w:szCs w:val="32"/>
-          <w:lang w:eastAsia="pl-PL"/>
+          <w:lang w:val="en-US" w:eastAsia="pl-PL"/>
         </w:rPr>
         <w:t> on Jan. 21. Both of those individuals had also recently returned from Wuhan. </w:t>
       </w:r>
@@ -811,58 +754,58 @@
           <w:color w:val="000000" w:themeColor="text1"/>
           <w:sz w:val="32"/>
           <w:szCs w:val="32"/>
-          <w:lang w:eastAsia="pl-PL"/>
-        </w:rPr>
-      </w:pPr>
-      <w:r>
-        <w:rPr>
-          <w:rFonts w:ascii="inherit" w:eastAsia="Times New Roman" w:hAnsi="inherit" w:cs="Arial"/>
-          <w:color w:val="000000" w:themeColor="text1"/>
-          <w:sz w:val="32"/>
-          <w:szCs w:val="32"/>
-          <w:lang w:eastAsia="pl-PL"/>
-        </w:rPr>
-        <w:t>The first "</w:t>
-      </w:r>
-      <w:r>
-        <w:rPr>
-          <w:rFonts w:ascii="inherit" w:eastAsia="Times New Roman" w:hAnsi="inherit" w:cs="Arial"/>
-          <w:color w:val="000000" w:themeColor="text1"/>
-          <w:sz w:val="32"/>
-          <w:szCs w:val="32"/>
-          <w:lang w:eastAsia="pl-PL"/>
-        </w:rPr>
-        <w:t>…………………</w:t>
-      </w:r>
-      <w:r>
-        <w:rPr>
-          <w:rFonts w:ascii="inherit" w:eastAsia="Times New Roman" w:hAnsi="inherit" w:cs="Arial"/>
-          <w:color w:val="000000" w:themeColor="text1"/>
-          <w:sz w:val="32"/>
-          <w:szCs w:val="32"/>
-          <w:lang w:eastAsia="pl-PL"/>
-        </w:rPr>
-        <w:t xml:space="preserve">" case of the novel virus has been </w:t>
-      </w:r>
-      <w:r>
-        <w:rPr>
-          <w:rFonts w:ascii="inherit" w:eastAsia="Times New Roman" w:hAnsi="inherit" w:cs="Arial"/>
-          <w:color w:val="000000" w:themeColor="text1"/>
-          <w:sz w:val="32"/>
-          <w:szCs w:val="32"/>
-          <w:lang w:eastAsia="pl-PL"/>
-        </w:rPr>
-        <w:t>…………………</w:t>
-      </w:r>
-      <w:r>
-        <w:rPr>
-          <w:rFonts w:ascii="inherit" w:eastAsia="Times New Roman" w:hAnsi="inherit" w:cs="Arial"/>
-          <w:color w:val="000000" w:themeColor="text1"/>
-          <w:sz w:val="32"/>
-          <w:szCs w:val="32"/>
-          <w:lang w:eastAsia="pl-PL"/>
-        </w:rPr>
-        <w:t>in Canada in a man in his 50s who had returned from Wuhan to Toronto, the Times reported.</w:t>
+          <w:lang w:val="en-US" w:eastAsia="pl-PL"/>
+        </w:rPr>
+      </w:pPr>
+      <w:r>
+        <w:rPr>
+          <w:rFonts w:ascii="inherit" w:eastAsia="Times New Roman" w:hAnsi="inherit" w:cs="Arial"/>
+          <w:color w:val="000000" w:themeColor="text1"/>
+          <w:sz w:val="32"/>
+          <w:szCs w:val="32"/>
+          <w:lang w:val="en-US" w:eastAsia="pl-PL"/>
+        </w:rPr>
+        <w:t>The first "…</w:t>
+      </w:r>
+      <w:r>
+        <w:rPr>
+          <w:rFonts w:ascii="inherit" w:eastAsia="Times New Roman" w:hAnsi="inherit" w:cs="Arial"/>
+          <w:color w:val="000000" w:themeColor="text1"/>
+          <w:sz w:val="32"/>
+          <w:szCs w:val="32"/>
+          <w:lang w:val="en-US" w:eastAsia="pl-PL"/>
+        </w:rPr>
+        <w:t>presumptive</w:t>
+      </w:r>
+      <w:r>
+        <w:rPr>
+          <w:rFonts w:ascii="inherit" w:eastAsia="Times New Roman" w:hAnsi="inherit" w:cs="Arial"/>
+          <w:color w:val="000000" w:themeColor="text1"/>
+          <w:sz w:val="32"/>
+          <w:szCs w:val="32"/>
+          <w:lang w:val="en-US" w:eastAsia="pl-PL"/>
+        </w:rPr>
+        <w:t>………………" case of the novel virus has been …</w:t>
+      </w:r>
+      <w:r>
+        <w:rPr>
+          <w:rFonts w:ascii="inherit" w:eastAsia="Times New Roman" w:hAnsi="inherit" w:cs="Arial"/>
+          <w:color w:val="000000" w:themeColor="text1"/>
+          <w:sz w:val="32"/>
+          <w:szCs w:val="32"/>
+          <w:lang w:val="en-US" w:eastAsia="pl-PL"/>
+        </w:rPr>
+        <w:t>reported</w:t>
+      </w:r>
+      <w:r>
+        <w:rPr>
+          <w:rFonts w:ascii="inherit" w:eastAsia="Times New Roman" w:hAnsi="inherit" w:cs="Arial"/>
+          <w:color w:val="000000" w:themeColor="text1"/>
+          <w:sz w:val="32"/>
+          <w:szCs w:val="32"/>
+          <w:lang w:val="en-US" w:eastAsia="pl-PL"/>
+        </w:rPr>
+        <w:t>………………in Canada in a man in his 50s who had returned from Wuhan to Toronto, the Times reported.</w:t>
       </w:r>
     </w:p>
     <w:p>
@@ -878,7 +821,7 @@
           <w:color w:val="000000" w:themeColor="text1"/>
           <w:sz w:val="32"/>
           <w:szCs w:val="32"/>
-          <w:lang w:eastAsia="pl-PL"/>
+          <w:lang w:val="en-US" w:eastAsia="pl-PL"/>
         </w:rPr>
       </w:pPr>
       <w:r>
@@ -889,7 +832,7 @@
           <w:color w:val="000000" w:themeColor="text1"/>
           <w:sz w:val="32"/>
           <w:szCs w:val="32"/>
-          <w:lang w:eastAsia="pl-PL"/>
+          <w:lang w:val="en-US" w:eastAsia="pl-PL"/>
         </w:rPr>
         <w:t>How far has the virus spread?</w:t>
       </w:r>
@@ -907,7 +850,7 @@
           <w:color w:val="000000" w:themeColor="text1"/>
           <w:sz w:val="32"/>
           <w:szCs w:val="32"/>
-          <w:lang w:eastAsia="pl-PL"/>
+          <w:lang w:val="en-US" w:eastAsia="pl-PL"/>
         </w:rPr>
       </w:pPr>
       <w:r>
@@ -918,7 +861,7 @@
           <w:color w:val="000000" w:themeColor="text1"/>
           <w:sz w:val="32"/>
           <w:szCs w:val="32"/>
-          <w:lang w:eastAsia="pl-PL"/>
+          <w:lang w:val="en-US" w:eastAsia="pl-PL"/>
         </w:rPr>
         <w:t xml:space="preserve">pneumonia, hospitalized, among, investigating, </w:t>
       </w:r>
@@ -933,7 +876,7 @@
           <w:color w:val="000000" w:themeColor="text1"/>
           <w:sz w:val="32"/>
           <w:szCs w:val="32"/>
-          <w:lang w:eastAsia="pl-PL"/>
+          <w:lang w:val="en-US" w:eastAsia="pl-PL"/>
         </w:rPr>
       </w:pPr>
     </w:p>
@@ -947,58 +890,58 @@
           <w:color w:val="000000" w:themeColor="text1"/>
           <w:sz w:val="32"/>
           <w:szCs w:val="32"/>
-          <w:lang w:eastAsia="pl-PL"/>
-        </w:rPr>
-      </w:pPr>
-      <w:r>
-        <w:rPr>
-          <w:rFonts w:ascii="inherit" w:eastAsia="Times New Roman" w:hAnsi="inherit" w:cs="Arial"/>
-          <w:color w:val="000000" w:themeColor="text1"/>
-          <w:sz w:val="32"/>
-          <w:szCs w:val="32"/>
-          <w:lang w:eastAsia="pl-PL"/>
-        </w:rPr>
-        <w:t xml:space="preserve">The first cases of the </w:t>
-      </w:r>
-      <w:r>
-        <w:rPr>
-          <w:rFonts w:ascii="inherit" w:eastAsia="Times New Roman" w:hAnsi="inherit" w:cs="Arial"/>
-          <w:color w:val="000000" w:themeColor="text1"/>
-          <w:sz w:val="32"/>
-          <w:szCs w:val="32"/>
-          <w:lang w:eastAsia="pl-PL"/>
-        </w:rPr>
-        <w:t>………………….</w:t>
-      </w:r>
-      <w:r>
-        <w:rPr>
-          <w:rFonts w:ascii="inherit" w:eastAsia="Times New Roman" w:hAnsi="inherit" w:cs="Arial"/>
-          <w:color w:val="000000" w:themeColor="text1"/>
-          <w:sz w:val="32"/>
-          <w:szCs w:val="32"/>
-          <w:lang w:eastAsia="pl-PL"/>
-        </w:rPr>
-        <w:t xml:space="preserve">-like virus were reported in Wuhan, China, on Dec. 31, 2019. Since then, the virus has spread to various other countries, including Thailand, Japan, the Republic of Korea, the United States, Australia, France, Taiwan, </w:t>
-      </w:r>
-      <w:r>
-        <w:rPr>
-          <w:rFonts w:ascii="inherit" w:eastAsia="Times New Roman" w:hAnsi="inherit" w:cs="Arial"/>
-          <w:color w:val="000000" w:themeColor="text1"/>
-          <w:sz w:val="32"/>
-          <w:szCs w:val="32"/>
-          <w:lang w:eastAsia="pl-PL"/>
-        </w:rPr>
-        <w:t>………………..</w:t>
-      </w:r>
-      <w:r>
-        <w:rPr>
-          <w:rFonts w:ascii="inherit" w:eastAsia="Times New Roman" w:hAnsi="inherit" w:cs="Arial"/>
-          <w:color w:val="000000" w:themeColor="text1"/>
-          <w:sz w:val="32"/>
-          <w:szCs w:val="32"/>
-          <w:lang w:eastAsia="pl-PL"/>
-        </w:rPr>
-        <w:t>others. On Saturday (Jan. 25), a "presumptive" case of the virus was reported in Toronto in a man in his 50s who had visited Wuhan, while Portugal's health ministry says they are watching a patient in Lisbon for the virus; the person also had recently traveled to Wuhan, the Times said.</w:t>
+          <w:lang w:val="en-US" w:eastAsia="pl-PL"/>
+        </w:rPr>
+      </w:pPr>
+      <w:r>
+        <w:rPr>
+          <w:rFonts w:ascii="inherit" w:eastAsia="Times New Roman" w:hAnsi="inherit" w:cs="Arial"/>
+          <w:color w:val="000000" w:themeColor="text1"/>
+          <w:sz w:val="32"/>
+          <w:szCs w:val="32"/>
+          <w:lang w:val="en-US" w:eastAsia="pl-PL"/>
+        </w:rPr>
+        <w:t>The first cases of the …</w:t>
+      </w:r>
+      <w:r>
+        <w:rPr>
+          <w:rFonts w:ascii="inherit" w:eastAsia="Times New Roman" w:hAnsi="inherit" w:cs="Arial"/>
+          <w:color w:val="000000" w:themeColor="text1"/>
+          <w:sz w:val="32"/>
+          <w:szCs w:val="32"/>
+          <w:lang w:val="en-US" w:eastAsia="pl-PL"/>
+        </w:rPr>
+        <w:t>pneumonia</w:t>
+      </w:r>
+      <w:r>
+        <w:rPr>
+          <w:rFonts w:ascii="inherit" w:eastAsia="Times New Roman" w:hAnsi="inherit" w:cs="Arial"/>
+          <w:color w:val="000000" w:themeColor="text1"/>
+          <w:sz w:val="32"/>
+          <w:szCs w:val="32"/>
+          <w:lang w:val="en-US" w:eastAsia="pl-PL"/>
+        </w:rPr>
+        <w:t>……………….-like virus were reported in Wuhan, China, on Dec. 31, 2019. Since then, the virus has spread to various other countries, including Thailand, Japan, the Republic of Korea, the United States, Australia, France, Taiwan, …</w:t>
+      </w:r>
+      <w:r>
+        <w:rPr>
+          <w:rFonts w:ascii="inherit" w:eastAsia="Times New Roman" w:hAnsi="inherit" w:cs="Arial"/>
+          <w:color w:val="000000" w:themeColor="text1"/>
+          <w:sz w:val="32"/>
+          <w:szCs w:val="32"/>
+          <w:lang w:val="en-US" w:eastAsia="pl-PL"/>
+        </w:rPr>
+        <w:t>among</w:t>
+      </w:r>
+      <w:r>
+        <w:rPr>
+          <w:rFonts w:ascii="inherit" w:eastAsia="Times New Roman" w:hAnsi="inherit" w:cs="Arial"/>
+          <w:color w:val="000000" w:themeColor="text1"/>
+          <w:sz w:val="32"/>
+          <w:szCs w:val="32"/>
+          <w:lang w:val="en-US" w:eastAsia="pl-PL"/>
+        </w:rPr>
+        <w:t>……………..others. On Saturday (Jan. 25), a "presumptive" case of the virus was reported in Toronto in a man in his 50s who had visited Wuhan, while Portugal's health ministry says they are watching a patient in Lisbon for the virus; the person also had recently traveled to Wuhan, the Times said.</w:t>
       </w:r>
     </w:p>
     <w:p>
@@ -1011,16 +954,16 @@
           <w:color w:val="000000" w:themeColor="text1"/>
           <w:sz w:val="32"/>
           <w:szCs w:val="32"/>
-          <w:lang w:eastAsia="pl-PL"/>
-        </w:rPr>
-      </w:pPr>
-      <w:r>
-        <w:rPr>
-          <w:rFonts w:ascii="inherit" w:eastAsia="Times New Roman" w:hAnsi="inherit" w:cs="Arial"/>
-          <w:color w:val="000000" w:themeColor="text1"/>
-          <w:sz w:val="32"/>
-          <w:szCs w:val="32"/>
-          <w:lang w:eastAsia="pl-PL"/>
+          <w:lang w:val="en-US" w:eastAsia="pl-PL"/>
+        </w:rPr>
+      </w:pPr>
+      <w:r>
+        <w:rPr>
+          <w:rFonts w:ascii="inherit" w:eastAsia="Times New Roman" w:hAnsi="inherit" w:cs="Arial"/>
+          <w:color w:val="000000" w:themeColor="text1"/>
+          <w:sz w:val="32"/>
+          <w:szCs w:val="32"/>
+          <w:lang w:val="en-US" w:eastAsia="pl-PL"/>
         </w:rPr>
         <w:t>The </w:t>
       </w:r>
@@ -1033,7 +976,7 @@
             <w:szCs w:val="32"/>
             <w:u w:val="single"/>
             <w:bdr w:val="none" w:sz="0" w:space="0" w:color="auto" w:frame="1"/>
-            <w:lang w:eastAsia="pl-PL"/>
+            <w:lang w:val="en-US" w:eastAsia="pl-PL"/>
           </w:rPr>
           <w:t>first U.S. case</w:t>
         </w:r>
@@ -1044,7 +987,7 @@
           <w:color w:val="000000" w:themeColor="text1"/>
           <w:sz w:val="32"/>
           <w:szCs w:val="32"/>
-          <w:lang w:eastAsia="pl-PL"/>
+          <w:lang w:val="en-US" w:eastAsia="pl-PL"/>
         </w:rPr>
         <w:t> was confirmed on Jan. 21 in a man in Washington state who had recently traveled to Wuhan. On Jan. 24, officials </w:t>
       </w:r>
@@ -1057,7 +1000,7 @@
             <w:szCs w:val="32"/>
             <w:u w:val="single"/>
             <w:bdr w:val="none" w:sz="0" w:space="0" w:color="auto" w:frame="1"/>
-            <w:lang w:eastAsia="pl-PL"/>
+            <w:lang w:val="en-US" w:eastAsia="pl-PL"/>
           </w:rPr>
           <w:t>confirmed a second case</w:t>
         </w:r>
@@ -1068,29 +1011,29 @@
           <w:color w:val="000000" w:themeColor="text1"/>
           <w:sz w:val="32"/>
           <w:szCs w:val="32"/>
-          <w:lang w:eastAsia="pl-PL"/>
-        </w:rPr>
-        <w:t> in a woman from Chicago who had also recently traveled to the Chinese city. Both cases were</w:t>
-      </w:r>
-      <w:r>
-        <w:rPr>
-          <w:rFonts w:ascii="inherit" w:eastAsia="Times New Roman" w:hAnsi="inherit" w:cs="Arial"/>
-          <w:color w:val="000000" w:themeColor="text1"/>
-          <w:sz w:val="32"/>
-          <w:szCs w:val="32"/>
-          <w:lang w:eastAsia="pl-PL"/>
-        </w:rPr>
-        <w:t>………………….</w:t>
-      </w:r>
-      <w:r>
-        <w:rPr>
-          <w:rFonts w:ascii="inherit" w:eastAsia="Times New Roman" w:hAnsi="inherit" w:cs="Arial"/>
-          <w:color w:val="000000" w:themeColor="text1"/>
-          <w:sz w:val="32"/>
-          <w:szCs w:val="32"/>
-          <w:lang w:eastAsia="pl-PL"/>
-        </w:rPr>
-        <w:t>, but doing well, officials said. A third case, a patient who had returned to Orange County, California, from Wuhan is also confirmed to be infected with the virus. That patient is said to be in "good condition," the Times reported.</w:t>
+          <w:lang w:val="en-US" w:eastAsia="pl-PL"/>
+        </w:rPr>
+        <w:t> in a woman from Chicago who had also recently traveled to the Chinese city. Both cases were…</w:t>
+      </w:r>
+      <w:r>
+        <w:rPr>
+          <w:rFonts w:ascii="inherit" w:eastAsia="Times New Roman" w:hAnsi="inherit" w:cs="Arial"/>
+          <w:color w:val="000000" w:themeColor="text1"/>
+          <w:sz w:val="32"/>
+          <w:szCs w:val="32"/>
+          <w:lang w:val="en-US" w:eastAsia="pl-PL"/>
+        </w:rPr>
+        <w:t>hospitalized</w:t>
+      </w:r>
+      <w:r>
+        <w:rPr>
+          <w:rFonts w:ascii="inherit" w:eastAsia="Times New Roman" w:hAnsi="inherit" w:cs="Arial"/>
+          <w:color w:val="000000" w:themeColor="text1"/>
+          <w:sz w:val="32"/>
+          <w:szCs w:val="32"/>
+          <w:lang w:val="en-US" w:eastAsia="pl-PL"/>
+        </w:rPr>
+        <w:t>………………., but doing well, officials said. A third case, a patient who had returned to Orange County, California, from Wuhan is also confirmed to be infected with the virus. That patient is said to be in "good condition," the Times reported.</w:t>
       </w:r>
     </w:p>
     <w:p>
@@ -1103,38 +1046,38 @@
           <w:color w:val="000000" w:themeColor="text1"/>
           <w:sz w:val="32"/>
           <w:szCs w:val="32"/>
-          <w:lang w:eastAsia="pl-PL"/>
-        </w:rPr>
-      </w:pPr>
-      <w:r>
-        <w:rPr>
-          <w:rFonts w:ascii="inherit" w:eastAsia="Times New Roman" w:hAnsi="inherit" w:cs="Arial"/>
-          <w:color w:val="000000" w:themeColor="text1"/>
-          <w:sz w:val="32"/>
-          <w:szCs w:val="32"/>
-          <w:lang w:eastAsia="pl-PL"/>
-        </w:rPr>
-        <w:t xml:space="preserve">The CDC is also </w:t>
-      </w:r>
-      <w:r>
-        <w:rPr>
-          <w:rFonts w:ascii="inherit" w:eastAsia="Times New Roman" w:hAnsi="inherit" w:cs="Arial"/>
-          <w:color w:val="000000" w:themeColor="text1"/>
-          <w:sz w:val="32"/>
-          <w:szCs w:val="32"/>
-          <w:lang w:eastAsia="pl-PL"/>
-        </w:rPr>
-        <w:t>…………………….</w:t>
-      </w:r>
-      <w:r>
-        <w:rPr>
-          <w:rFonts w:ascii="inherit" w:eastAsia="Times New Roman" w:hAnsi="inherit" w:cs="Arial"/>
-          <w:color w:val="000000" w:themeColor="text1"/>
-          <w:sz w:val="32"/>
-          <w:szCs w:val="32"/>
-          <w:lang w:eastAsia="pl-PL"/>
-        </w:rPr>
-        <w:t>more than 60 people in 22 states for a possible infection with the new virus, officials said Friday (Jan. 24). Eleven of those people have so far tested negative for the virus.</w:t>
+          <w:lang w:val="en-US" w:eastAsia="pl-PL"/>
+        </w:rPr>
+      </w:pPr>
+      <w:r>
+        <w:rPr>
+          <w:rFonts w:ascii="inherit" w:eastAsia="Times New Roman" w:hAnsi="inherit" w:cs="Arial"/>
+          <w:color w:val="000000" w:themeColor="text1"/>
+          <w:sz w:val="32"/>
+          <w:szCs w:val="32"/>
+          <w:lang w:val="en-US" w:eastAsia="pl-PL"/>
+        </w:rPr>
+        <w:t>The CDC is also …</w:t>
+      </w:r>
+      <w:r>
+        <w:rPr>
+          <w:rFonts w:ascii="inherit" w:eastAsia="Times New Roman" w:hAnsi="inherit" w:cs="Arial"/>
+          <w:color w:val="000000" w:themeColor="text1"/>
+          <w:sz w:val="32"/>
+          <w:szCs w:val="32"/>
+          <w:lang w:val="en-US" w:eastAsia="pl-PL"/>
+        </w:rPr>
+        <w:t>investigating</w:t>
+      </w:r>
+      <w:r>
+        <w:rPr>
+          <w:rFonts w:ascii="inherit" w:eastAsia="Times New Roman" w:hAnsi="inherit" w:cs="Arial"/>
+          <w:color w:val="000000" w:themeColor="text1"/>
+          <w:sz w:val="32"/>
+          <w:szCs w:val="32"/>
+          <w:lang w:val="en-US" w:eastAsia="pl-PL"/>
+        </w:rPr>
+        <w:t>………………….more than 60 people in 22 states for a possible infection with the new virus, officials said Friday (Jan. 24). Eleven of those people have so far tested negative for the virus.</w:t>
       </w:r>
     </w:p>
     <w:p>
@@ -1150,7 +1093,7 @@
           <w:color w:val="000000" w:themeColor="text1"/>
           <w:sz w:val="32"/>
           <w:szCs w:val="32"/>
-          <w:lang w:eastAsia="pl-PL"/>
+          <w:lang w:val="en-US" w:eastAsia="pl-PL"/>
         </w:rPr>
       </w:pPr>
     </w:p>
@@ -1167,7 +1110,7 @@
           <w:color w:val="000000" w:themeColor="text1"/>
           <w:sz w:val="32"/>
           <w:szCs w:val="32"/>
-          <w:lang w:eastAsia="pl-PL"/>
+          <w:lang w:val="en-US" w:eastAsia="pl-PL"/>
         </w:rPr>
       </w:pPr>
       <w:r>
@@ -1178,7 +1121,7 @@
           <w:color w:val="000000" w:themeColor="text1"/>
           <w:sz w:val="32"/>
           <w:szCs w:val="32"/>
-          <w:lang w:eastAsia="pl-PL"/>
+          <w:lang w:val="en-US" w:eastAsia="pl-PL"/>
         </w:rPr>
         <w:lastRenderedPageBreak/>
         <w:t>Where did the virus come from?</w:t>
@@ -1197,7 +1140,7 @@
           <w:color w:val="000000" w:themeColor="text1"/>
           <w:sz w:val="32"/>
           <w:szCs w:val="32"/>
-          <w:lang w:eastAsia="pl-PL"/>
+          <w:lang w:val="en-US" w:eastAsia="pl-PL"/>
         </w:rPr>
       </w:pPr>
     </w:p>
@@ -1330,16 +1273,16 @@
           <w:color w:val="000000" w:themeColor="text1"/>
           <w:sz w:val="32"/>
           <w:szCs w:val="32"/>
-          <w:lang w:eastAsia="pl-PL"/>
-        </w:rPr>
-      </w:pPr>
-      <w:r>
-        <w:rPr>
-          <w:rFonts w:ascii="inherit" w:eastAsia="Times New Roman" w:hAnsi="inherit" w:cs="Arial"/>
-          <w:color w:val="000000" w:themeColor="text1"/>
-          <w:sz w:val="32"/>
-          <w:szCs w:val="32"/>
-          <w:lang w:eastAsia="pl-PL"/>
+          <w:lang w:val="en-US" w:eastAsia="pl-PL"/>
+        </w:rPr>
+      </w:pPr>
+      <w:r>
+        <w:rPr>
+          <w:rFonts w:ascii="inherit" w:eastAsia="Times New Roman" w:hAnsi="inherit" w:cs="Arial"/>
+          <w:color w:val="000000" w:themeColor="text1"/>
+          <w:sz w:val="32"/>
+          <w:szCs w:val="32"/>
+          <w:lang w:val="en-US" w:eastAsia="pl-PL"/>
         </w:rPr>
         <w:t xml:space="preserve">Since the virus first </w:t>
       </w:r>
@@ -1349,17 +1292,37 @@
           <w:color w:val="000000" w:themeColor="text1"/>
           <w:sz w:val="32"/>
           <w:szCs w:val="32"/>
-          <w:lang w:eastAsia="pl-PL"/>
-        </w:rPr>
-        <w:t>………………..</w:t>
-      </w:r>
-      <w:r>
-        <w:rPr>
-          <w:rFonts w:ascii="inherit" w:eastAsia="Times New Roman" w:hAnsi="inherit" w:cs="Arial"/>
-          <w:color w:val="000000" w:themeColor="text1"/>
-          <w:sz w:val="32"/>
-          <w:szCs w:val="32"/>
-          <w:lang w:eastAsia="pl-PL"/>
+          <w:lang w:val="en-US" w:eastAsia="pl-PL"/>
+        </w:rPr>
+        <w:t>…</w:t>
+      </w:r>
+      <w:r>
+        <w:rPr>
+          <w:rFonts w:ascii="inherit" w:eastAsia="Times New Roman" w:hAnsi="inherit" w:cs="Arial"/>
+          <w:color w:val="000000" w:themeColor="text1"/>
+          <w:sz w:val="32"/>
+          <w:szCs w:val="32"/>
+          <w:lang w:val="en-US" w:eastAsia="pl-PL"/>
+        </w:rPr>
+        <w:t>originated</w:t>
+      </w:r>
+      <w:r>
+        <w:rPr>
+          <w:rFonts w:ascii="inherit" w:eastAsia="Times New Roman" w:hAnsi="inherit" w:cs="Arial"/>
+          <w:color w:val="000000" w:themeColor="text1"/>
+          <w:sz w:val="32"/>
+          <w:szCs w:val="32"/>
+          <w:lang w:val="en-US" w:eastAsia="pl-PL"/>
+        </w:rPr>
+        <w:t>……………..</w:t>
+      </w:r>
+      <w:r>
+        <w:rPr>
+          <w:rFonts w:ascii="inherit" w:eastAsia="Times New Roman" w:hAnsi="inherit" w:cs="Arial"/>
+          <w:color w:val="000000" w:themeColor="text1"/>
+          <w:sz w:val="32"/>
+          <w:szCs w:val="32"/>
+          <w:lang w:val="en-US" w:eastAsia="pl-PL"/>
         </w:rPr>
         <w:t>in Wuhan in people who had visited a local seafood and animal market, officials</w:t>
       </w:r>
@@ -1369,17 +1332,37 @@
           <w:color w:val="000000" w:themeColor="text1"/>
           <w:sz w:val="32"/>
           <w:szCs w:val="32"/>
-          <w:lang w:eastAsia="pl-PL"/>
-        </w:rPr>
-        <w:t xml:space="preserve"> could only say it likely …………….</w:t>
-      </w:r>
-      <w:r>
-        <w:rPr>
-          <w:rFonts w:ascii="inherit" w:eastAsia="Times New Roman" w:hAnsi="inherit" w:cs="Arial"/>
-          <w:color w:val="000000" w:themeColor="text1"/>
-          <w:sz w:val="32"/>
-          <w:szCs w:val="32"/>
-          <w:lang w:eastAsia="pl-PL"/>
+          <w:lang w:val="en-US" w:eastAsia="pl-PL"/>
+        </w:rPr>
+        <w:t xml:space="preserve"> could only say it likely …</w:t>
+      </w:r>
+      <w:r>
+        <w:rPr>
+          <w:rFonts w:ascii="inherit" w:eastAsia="Times New Roman" w:hAnsi="inherit" w:cs="Arial"/>
+          <w:color w:val="000000" w:themeColor="text1"/>
+          <w:sz w:val="32"/>
+          <w:szCs w:val="32"/>
+          <w:lang w:val="en-US" w:eastAsia="pl-PL"/>
+        </w:rPr>
+        <w:t>popped up</w:t>
+      </w:r>
+      <w:r>
+        <w:rPr>
+          <w:rFonts w:ascii="inherit" w:eastAsia="Times New Roman" w:hAnsi="inherit" w:cs="Arial"/>
+          <w:color w:val="000000" w:themeColor="text1"/>
+          <w:sz w:val="32"/>
+          <w:szCs w:val="32"/>
+          <w:lang w:val="en-US" w:eastAsia="pl-PL"/>
+        </w:rPr>
+        <w:t>………….</w:t>
+      </w:r>
+      <w:r>
+        <w:rPr>
+          <w:rFonts w:ascii="inherit" w:eastAsia="Times New Roman" w:hAnsi="inherit" w:cs="Arial"/>
+          <w:color w:val="000000" w:themeColor="text1"/>
+          <w:sz w:val="32"/>
+          <w:szCs w:val="32"/>
+          <w:lang w:val="en-US" w:eastAsia="pl-PL"/>
         </w:rPr>
         <w:t xml:space="preserve"> from an animal to humans. In a new study, however, researchers sequenced the genes of 2019-nCoV (as the virus is now called), and then they compared it with the genetic sequences of more than 200 coronaviruses that infect various animals around the world. Their results, detailed in the </w:t>
       </w:r>
@@ -1392,7 +1375,7 @@
             <w:szCs w:val="32"/>
             <w:u w:val="single"/>
             <w:bdr w:val="none" w:sz="0" w:space="0" w:color="auto" w:frame="1"/>
-            <w:lang w:eastAsia="pl-PL"/>
+            <w:lang w:val="en-US" w:eastAsia="pl-PL"/>
           </w:rPr>
           <w:t>Journal of Medical Virology</w:t>
         </w:r>
@@ -1403,7 +1386,7 @@
           <w:color w:val="000000" w:themeColor="text1"/>
           <w:sz w:val="32"/>
           <w:szCs w:val="32"/>
-          <w:lang w:eastAsia="pl-PL"/>
+          <w:lang w:val="en-US" w:eastAsia="pl-PL"/>
         </w:rPr>
         <w:t>, suggested that </w:t>
       </w:r>
@@ -1416,7 +1399,7 @@
             <w:szCs w:val="32"/>
             <w:u w:val="single"/>
             <w:bdr w:val="none" w:sz="0" w:space="0" w:color="auto" w:frame="1"/>
-            <w:lang w:eastAsia="pl-PL"/>
+            <w:lang w:val="en-US" w:eastAsia="pl-PL"/>
           </w:rPr>
           <w:t xml:space="preserve">2019-nCoV likely </w:t>
         </w:r>
@@ -1428,9 +1411,9 @@
             <w:szCs w:val="32"/>
             <w:u w:val="single"/>
             <w:bdr w:val="none" w:sz="0" w:space="0" w:color="auto" w:frame="1"/>
-            <w:lang w:eastAsia="pl-PL"/>
+            <w:lang w:val="en-US" w:eastAsia="pl-PL"/>
           </w:rPr>
-          <w:t>…………………….</w:t>
+          <w:t>…</w:t>
         </w:r>
         <w:r>
           <w:rPr>
@@ -1440,7 +1423,31 @@
             <w:szCs w:val="32"/>
             <w:u w:val="single"/>
             <w:bdr w:val="none" w:sz="0" w:space="0" w:color="auto" w:frame="1"/>
-            <w:lang w:eastAsia="pl-PL"/>
+            <w:lang w:val="en-US" w:eastAsia="pl-PL"/>
+          </w:rPr>
+          <w:t>contracted</w:t>
+        </w:r>
+        <w:r>
+          <w:rPr>
+            <w:rFonts w:ascii="inherit" w:eastAsia="Times New Roman" w:hAnsi="inherit" w:cs="Arial"/>
+            <w:color w:val="000000" w:themeColor="text1"/>
+            <w:sz w:val="32"/>
+            <w:szCs w:val="32"/>
+            <w:u w:val="single"/>
+            <w:bdr w:val="none" w:sz="0" w:space="0" w:color="auto" w:frame="1"/>
+            <w:lang w:val="en-US" w:eastAsia="pl-PL"/>
+          </w:rPr>
+          <w:t>………………….</w:t>
+        </w:r>
+        <w:r>
+          <w:rPr>
+            <w:rFonts w:ascii="inherit" w:eastAsia="Times New Roman" w:hAnsi="inherit" w:cs="Arial"/>
+            <w:color w:val="000000" w:themeColor="text1"/>
+            <w:sz w:val="32"/>
+            <w:szCs w:val="32"/>
+            <w:u w:val="single"/>
+            <w:bdr w:val="none" w:sz="0" w:space="0" w:color="auto" w:frame="1"/>
+            <w:lang w:val="en-US" w:eastAsia="pl-PL"/>
           </w:rPr>
           <w:t>in snakes</w:t>
         </w:r>
@@ -1451,7 +1458,7 @@
           <w:color w:val="000000" w:themeColor="text1"/>
           <w:sz w:val="32"/>
           <w:szCs w:val="32"/>
-          <w:lang w:eastAsia="pl-PL"/>
+          <w:lang w:val="en-US" w:eastAsia="pl-PL"/>
         </w:rPr>
         <w:t>. </w:t>
       </w:r>
@@ -1466,16 +1473,16 @@
           <w:color w:val="000000" w:themeColor="text1"/>
           <w:sz w:val="32"/>
           <w:szCs w:val="32"/>
-          <w:lang w:eastAsia="pl-PL"/>
-        </w:rPr>
-      </w:pPr>
-      <w:r>
-        <w:rPr>
-          <w:rFonts w:ascii="inherit" w:eastAsia="Times New Roman" w:hAnsi="inherit" w:cs="Arial"/>
-          <w:color w:val="000000" w:themeColor="text1"/>
-          <w:sz w:val="32"/>
-          <w:szCs w:val="32"/>
-          <w:lang w:eastAsia="pl-PL"/>
+          <w:lang w:val="en-US" w:eastAsia="pl-PL"/>
+        </w:rPr>
+      </w:pPr>
+      <w:r>
+        <w:rPr>
+          <w:rFonts w:ascii="inherit" w:eastAsia="Times New Roman" w:hAnsi="inherit" w:cs="Arial"/>
+          <w:color w:val="000000" w:themeColor="text1"/>
+          <w:sz w:val="32"/>
+          <w:szCs w:val="32"/>
+          <w:lang w:val="en-US" w:eastAsia="pl-PL"/>
         </w:rPr>
         <w:t>As for what kind of snake, the scientists noted there are two snakes that are common to southeastern China where the outbreak originated: the many-banded krait (</w:t>
       </w:r>
@@ -1488,7 +1495,7 @@
           <w:sz w:val="32"/>
           <w:szCs w:val="32"/>
           <w:bdr w:val="none" w:sz="0" w:space="0" w:color="auto" w:frame="1"/>
-          <w:lang w:eastAsia="pl-PL"/>
+          <w:lang w:val="en-US" w:eastAsia="pl-PL"/>
         </w:rPr>
         <w:t>Bungarus multicinctus</w:t>
       </w:r>
@@ -1498,7 +1505,7 @@
           <w:color w:val="000000" w:themeColor="text1"/>
           <w:sz w:val="32"/>
           <w:szCs w:val="32"/>
-          <w:lang w:eastAsia="pl-PL"/>
+          <w:lang w:val="en-US" w:eastAsia="pl-PL"/>
         </w:rPr>
         <w:t>) and the Chinese cobra (</w:t>
       </w:r>
@@ -1511,7 +1518,7 @@
           <w:sz w:val="32"/>
           <w:szCs w:val="32"/>
           <w:bdr w:val="none" w:sz="0" w:space="0" w:color="auto" w:frame="1"/>
-          <w:lang w:eastAsia="pl-PL"/>
+          <w:lang w:val="en-US" w:eastAsia="pl-PL"/>
         </w:rPr>
         <w:t>Naja atra</w:t>
       </w:r>
@@ -1521,7 +1528,7 @@
           <w:color w:val="000000" w:themeColor="text1"/>
           <w:sz w:val="32"/>
           <w:szCs w:val="32"/>
-          <w:lang w:eastAsia="pl-PL"/>
+          <w:lang w:val="en-US" w:eastAsia="pl-PL"/>
         </w:rPr>
         <w:t>).</w:t>
       </w:r>
@@ -1536,16 +1543,16 @@
           <w:color w:val="000000" w:themeColor="text1"/>
           <w:sz w:val="32"/>
           <w:szCs w:val="32"/>
-          <w:lang w:eastAsia="pl-PL"/>
-        </w:rPr>
-      </w:pPr>
-      <w:r>
-        <w:rPr>
-          <w:rFonts w:ascii="inherit" w:eastAsia="Times New Roman" w:hAnsi="inherit" w:cs="Arial"/>
-          <w:color w:val="000000" w:themeColor="text1"/>
-          <w:sz w:val="32"/>
-          <w:szCs w:val="32"/>
-          <w:lang w:eastAsia="pl-PL"/>
+          <w:lang w:val="en-US" w:eastAsia="pl-PL"/>
+        </w:rPr>
+      </w:pPr>
+      <w:r>
+        <w:rPr>
+          <w:rFonts w:ascii="inherit" w:eastAsia="Times New Roman" w:hAnsi="inherit" w:cs="Arial"/>
+          <w:color w:val="000000" w:themeColor="text1"/>
+          <w:sz w:val="32"/>
+          <w:szCs w:val="32"/>
+          <w:lang w:val="en-US" w:eastAsia="pl-PL"/>
         </w:rPr>
         <w:t>However, some experts have criticized the study, saying it's unclear if coronaviruses can indeed infect snakes. </w:t>
       </w:r>
@@ -1563,7 +1570,7 @@
           <w:color w:val="000000" w:themeColor="text1"/>
           <w:sz w:val="32"/>
           <w:szCs w:val="32"/>
-          <w:lang w:eastAsia="pl-PL"/>
+          <w:lang w:val="en-US" w:eastAsia="pl-PL"/>
         </w:rPr>
       </w:pPr>
       <w:r>
@@ -1574,7 +1581,7 @@
           <w:color w:val="000000" w:themeColor="text1"/>
           <w:sz w:val="32"/>
           <w:szCs w:val="32"/>
-          <w:lang w:eastAsia="pl-PL"/>
+          <w:lang w:val="en-US" w:eastAsia="pl-PL"/>
         </w:rPr>
         <w:t>Can the virus spread between people?</w:t>
       </w:r>
@@ -1592,7 +1599,7 @@
           <w:color w:val="000000" w:themeColor="text1"/>
           <w:sz w:val="32"/>
           <w:szCs w:val="32"/>
-          <w:lang w:eastAsia="pl-PL"/>
+          <w:lang w:val="en-US" w:eastAsia="pl-PL"/>
         </w:rPr>
       </w:pPr>
     </w:p>
@@ -1725,16 +1732,16 @@
           <w:color w:val="000000" w:themeColor="text1"/>
           <w:sz w:val="32"/>
           <w:szCs w:val="32"/>
-          <w:lang w:eastAsia="pl-PL"/>
-        </w:rPr>
-      </w:pPr>
-      <w:r>
-        <w:rPr>
-          <w:rFonts w:ascii="inherit" w:eastAsia="Times New Roman" w:hAnsi="inherit" w:cs="Arial"/>
-          <w:color w:val="000000" w:themeColor="text1"/>
-          <w:sz w:val="32"/>
-          <w:szCs w:val="32"/>
-          <w:lang w:eastAsia="pl-PL"/>
+          <w:lang w:val="en-US" w:eastAsia="pl-PL"/>
+        </w:rPr>
+      </w:pPr>
+      <w:r>
+        <w:rPr>
+          <w:rFonts w:ascii="inherit" w:eastAsia="Times New Roman" w:hAnsi="inherit" w:cs="Arial"/>
+          <w:color w:val="000000" w:themeColor="text1"/>
+          <w:sz w:val="32"/>
+          <w:szCs w:val="32"/>
+          <w:lang w:val="en-US" w:eastAsia="pl-PL"/>
         </w:rPr>
         <w:t xml:space="preserve">Yes, in limited cases, according to the CDC, but the primary mode of </w:t>
       </w:r>
@@ -1744,17 +1751,37 @@
           <w:color w:val="000000" w:themeColor="text1"/>
           <w:sz w:val="32"/>
           <w:szCs w:val="32"/>
-          <w:lang w:eastAsia="pl-PL"/>
-        </w:rPr>
-        <w:t>…………………………</w:t>
-      </w:r>
-      <w:r>
-        <w:rPr>
-          <w:rFonts w:ascii="inherit" w:eastAsia="Times New Roman" w:hAnsi="inherit" w:cs="Arial"/>
-          <w:color w:val="000000" w:themeColor="text1"/>
-          <w:sz w:val="32"/>
-          <w:szCs w:val="32"/>
-          <w:lang w:eastAsia="pl-PL"/>
+          <w:lang w:val="en-US" w:eastAsia="pl-PL"/>
+        </w:rPr>
+        <w:t>…</w:t>
+      </w:r>
+      <w:r>
+        <w:rPr>
+          <w:rFonts w:ascii="inherit" w:eastAsia="Times New Roman" w:hAnsi="inherit" w:cs="Arial"/>
+          <w:color w:val="000000" w:themeColor="text1"/>
+          <w:sz w:val="32"/>
+          <w:szCs w:val="32"/>
+          <w:lang w:val="en-US" w:eastAsia="pl-PL"/>
+        </w:rPr>
+        <w:t>transmission</w:t>
+      </w:r>
+      <w:r>
+        <w:rPr>
+          <w:rFonts w:ascii="inherit" w:eastAsia="Times New Roman" w:hAnsi="inherit" w:cs="Arial"/>
+          <w:color w:val="000000" w:themeColor="text1"/>
+          <w:sz w:val="32"/>
+          <w:szCs w:val="32"/>
+          <w:lang w:val="en-US" w:eastAsia="pl-PL"/>
+        </w:rPr>
+        <w:t>………………………</w:t>
+      </w:r>
+      <w:r>
+        <w:rPr>
+          <w:rFonts w:ascii="inherit" w:eastAsia="Times New Roman" w:hAnsi="inherit" w:cs="Arial"/>
+          <w:color w:val="000000" w:themeColor="text1"/>
+          <w:sz w:val="32"/>
+          <w:szCs w:val="32"/>
+          <w:lang w:val="en-US" w:eastAsia="pl-PL"/>
         </w:rPr>
         <w:t>seems to be from animal to human. In terms of how one would catch the virus, the CDC says that human coronaviruses are most commonly spread between an infected person and others via: </w:t>
       </w:r>
@@ -1769,16 +1796,16 @@
           <w:color w:val="000000" w:themeColor="text1"/>
           <w:sz w:val="32"/>
           <w:szCs w:val="32"/>
-          <w:lang w:eastAsia="pl-PL"/>
-        </w:rPr>
-      </w:pPr>
-      <w:r>
-        <w:rPr>
-          <w:rFonts w:ascii="inherit" w:eastAsia="Times New Roman" w:hAnsi="inherit" w:cs="Arial"/>
-          <w:color w:val="000000" w:themeColor="text1"/>
-          <w:sz w:val="32"/>
-          <w:szCs w:val="32"/>
-          <w:lang w:eastAsia="pl-PL"/>
+          <w:lang w:val="en-US" w:eastAsia="pl-PL"/>
+        </w:rPr>
+      </w:pPr>
+      <w:r>
+        <w:rPr>
+          <w:rFonts w:ascii="inherit" w:eastAsia="Times New Roman" w:hAnsi="inherit" w:cs="Arial"/>
+          <w:color w:val="000000" w:themeColor="text1"/>
+          <w:sz w:val="32"/>
+          <w:szCs w:val="32"/>
+          <w:lang w:val="en-US" w:eastAsia="pl-PL"/>
         </w:rPr>
         <w:t xml:space="preserve">—the air (from viral </w:t>
       </w:r>
@@ -1788,7 +1815,139 @@
           <w:color w:val="000000" w:themeColor="text1"/>
           <w:sz w:val="32"/>
           <w:szCs w:val="32"/>
-          <w:lang w:eastAsia="pl-PL"/>
+          <w:lang w:val="en-US" w:eastAsia="pl-PL"/>
+        </w:rPr>
+        <w:t>…</w:t>
+      </w:r>
+      <w:r>
+        <w:rPr>
+          <w:rFonts w:ascii="inherit" w:eastAsia="Times New Roman" w:hAnsi="inherit" w:cs="Arial"/>
+          <w:color w:val="000000" w:themeColor="text1"/>
+          <w:sz w:val="32"/>
+          <w:szCs w:val="32"/>
+          <w:lang w:val="en-US" w:eastAsia="pl-PL"/>
+        </w:rPr>
+        <w:t>particles</w:t>
+      </w:r>
+      <w:r>
+        <w:rPr>
+          <w:rFonts w:ascii="inherit" w:eastAsia="Times New Roman" w:hAnsi="inherit" w:cs="Arial"/>
+          <w:color w:val="000000" w:themeColor="text1"/>
+          <w:sz w:val="32"/>
+          <w:szCs w:val="32"/>
+          <w:lang w:val="en-US" w:eastAsia="pl-PL"/>
+        </w:rPr>
+        <w:t>…………….</w:t>
+      </w:r>
+      <w:r>
+        <w:rPr>
+          <w:rFonts w:ascii="inherit" w:eastAsia="Times New Roman" w:hAnsi="inherit" w:cs="Arial"/>
+          <w:color w:val="000000" w:themeColor="text1"/>
+          <w:sz w:val="32"/>
+          <w:szCs w:val="32"/>
+          <w:lang w:val="en-US" w:eastAsia="pl-PL"/>
+        </w:rPr>
+        <w:t>from a cough or sneeze); </w:t>
+      </w:r>
+    </w:p>
+    <w:p>
+      <w:pPr>
+        <w:shd w:val="clear" w:color="auto" w:fill="FFFFFF"/>
+        <w:spacing w:after="240" w:line="240" w:lineRule="auto"/>
+        <w:textAlignment w:val="baseline"/>
+        <w:rPr>
+          <w:rFonts w:ascii="inherit" w:eastAsia="Times New Roman" w:hAnsi="inherit" w:cs="Arial"/>
+          <w:color w:val="000000" w:themeColor="text1"/>
+          <w:sz w:val="32"/>
+          <w:szCs w:val="32"/>
+          <w:lang w:val="en-US" w:eastAsia="pl-PL"/>
+        </w:rPr>
+      </w:pPr>
+      <w:r>
+        <w:rPr>
+          <w:rFonts w:ascii="inherit" w:eastAsia="Times New Roman" w:hAnsi="inherit" w:cs="Arial"/>
+          <w:color w:val="000000" w:themeColor="text1"/>
+          <w:sz w:val="32"/>
+          <w:szCs w:val="32"/>
+          <w:lang w:val="en-US" w:eastAsia="pl-PL"/>
+        </w:rPr>
+        <w:t>—close personal contact (touching or shaking hands); </w:t>
+      </w:r>
+    </w:p>
+    <w:p>
+      <w:pPr>
+        <w:shd w:val="clear" w:color="auto" w:fill="FFFFFF"/>
+        <w:spacing w:after="240" w:line="240" w:lineRule="auto"/>
+        <w:textAlignment w:val="baseline"/>
+        <w:rPr>
+          <w:rFonts w:ascii="inherit" w:eastAsia="Times New Roman" w:hAnsi="inherit" w:cs="Arial"/>
+          <w:color w:val="000000" w:themeColor="text1"/>
+          <w:sz w:val="32"/>
+          <w:szCs w:val="32"/>
+          <w:lang w:val="en-US" w:eastAsia="pl-PL"/>
+        </w:rPr>
+      </w:pPr>
+      <w:r>
+        <w:rPr>
+          <w:rFonts w:ascii="inherit" w:eastAsia="Times New Roman" w:hAnsi="inherit" w:cs="Arial"/>
+          <w:color w:val="000000" w:themeColor="text1"/>
+          <w:sz w:val="32"/>
+          <w:szCs w:val="32"/>
+          <w:lang w:val="en-US" w:eastAsia="pl-PL"/>
+        </w:rPr>
+        <w:t>—an object or surface with viral particles on it (then touching your mouth, nose or eyes before washing your hands);</w:t>
+      </w:r>
+    </w:p>
+    <w:p>
+      <w:pPr>
+        <w:shd w:val="clear" w:color="auto" w:fill="FFFFFF"/>
+        <w:spacing w:after="240" w:line="240" w:lineRule="auto"/>
+        <w:textAlignment w:val="baseline"/>
+        <w:rPr>
+          <w:rFonts w:ascii="inherit" w:eastAsia="Times New Roman" w:hAnsi="inherit" w:cs="Arial"/>
+          <w:color w:val="000000" w:themeColor="text1"/>
+          <w:sz w:val="32"/>
+          <w:szCs w:val="32"/>
+          <w:lang w:val="en-US" w:eastAsia="pl-PL"/>
+        </w:rPr>
+      </w:pPr>
+      <w:r>
+        <w:rPr>
+          <w:rFonts w:ascii="inherit" w:eastAsia="Times New Roman" w:hAnsi="inherit" w:cs="Arial"/>
+          <w:color w:val="000000" w:themeColor="text1"/>
+          <w:sz w:val="32"/>
+          <w:szCs w:val="32"/>
+          <w:lang w:val="en-US" w:eastAsia="pl-PL"/>
+        </w:rPr>
+        <w:t> —and rarely from</w:t>
+      </w:r>
+      <w:r>
+        <w:rPr>
+          <w:rFonts w:ascii="inherit" w:eastAsia="Times New Roman" w:hAnsi="inherit" w:cs="Arial"/>
+          <w:color w:val="000000" w:themeColor="text1"/>
+          <w:sz w:val="32"/>
+          <w:szCs w:val="32"/>
+          <w:lang w:val="en-US" w:eastAsia="pl-PL"/>
+        </w:rPr>
+        <w:t>…</w:t>
+      </w:r>
+      <w:r>
+        <w:rPr>
+          <w:rFonts w:ascii="inherit" w:eastAsia="Times New Roman" w:hAnsi="inherit" w:cs="Arial"/>
+          <w:color w:val="000000" w:themeColor="text1"/>
+          <w:sz w:val="32"/>
+          <w:szCs w:val="32"/>
+          <w:lang w:val="en-US" w:eastAsia="pl-PL"/>
+        </w:rPr>
+        <w:t>fecal</w:t>
+      </w:r>
+      <w:r>
+        <w:rPr>
+          <w:rFonts w:ascii="inherit" w:eastAsia="Times New Roman" w:hAnsi="inherit" w:cs="Arial"/>
+          <w:color w:val="000000" w:themeColor="text1"/>
+          <w:sz w:val="32"/>
+          <w:szCs w:val="32"/>
+          <w:lang w:val="en-US" w:eastAsia="pl-PL"/>
         </w:rPr>
         <w:t>……………….</w:t>
       </w:r>
@@ -1798,99 +1957,7 @@
           <w:color w:val="000000" w:themeColor="text1"/>
           <w:sz w:val="32"/>
           <w:szCs w:val="32"/>
-          <w:lang w:eastAsia="pl-PL"/>
-        </w:rPr>
-        <w:t>from a cough or sneeze); </w:t>
-      </w:r>
-    </w:p>
-    <w:p>
-      <w:pPr>
-        <w:shd w:val="clear" w:color="auto" w:fill="FFFFFF"/>
-        <w:spacing w:after="240" w:line="240" w:lineRule="auto"/>
-        <w:textAlignment w:val="baseline"/>
-        <w:rPr>
-          <w:rFonts w:ascii="inherit" w:eastAsia="Times New Roman" w:hAnsi="inherit" w:cs="Arial"/>
-          <w:color w:val="000000" w:themeColor="text1"/>
-          <w:sz w:val="32"/>
-          <w:szCs w:val="32"/>
-          <w:lang w:eastAsia="pl-PL"/>
-        </w:rPr>
-      </w:pPr>
-      <w:r>
-        <w:rPr>
-          <w:rFonts w:ascii="inherit" w:eastAsia="Times New Roman" w:hAnsi="inherit" w:cs="Arial"/>
-          <w:color w:val="000000" w:themeColor="text1"/>
-          <w:sz w:val="32"/>
-          <w:szCs w:val="32"/>
-          <w:lang w:eastAsia="pl-PL"/>
-        </w:rPr>
-        <w:t>—close personal contact (touching or shaking hands); </w:t>
-      </w:r>
-    </w:p>
-    <w:p>
-      <w:pPr>
-        <w:shd w:val="clear" w:color="auto" w:fill="FFFFFF"/>
-        <w:spacing w:after="240" w:line="240" w:lineRule="auto"/>
-        <w:textAlignment w:val="baseline"/>
-        <w:rPr>
-          <w:rFonts w:ascii="inherit" w:eastAsia="Times New Roman" w:hAnsi="inherit" w:cs="Arial"/>
-          <w:color w:val="000000" w:themeColor="text1"/>
-          <w:sz w:val="32"/>
-          <w:szCs w:val="32"/>
-          <w:lang w:eastAsia="pl-PL"/>
-        </w:rPr>
-      </w:pPr>
-      <w:r>
-        <w:rPr>
-          <w:rFonts w:ascii="inherit" w:eastAsia="Times New Roman" w:hAnsi="inherit" w:cs="Arial"/>
-          <w:color w:val="000000" w:themeColor="text1"/>
-          <w:sz w:val="32"/>
-          <w:szCs w:val="32"/>
-          <w:lang w:eastAsia="pl-PL"/>
-        </w:rPr>
-        <w:t>—an object or surface with viral particles on it (then touching your mouth, nose or eyes before washing your hands);</w:t>
-      </w:r>
-    </w:p>
-    <w:p>
-      <w:pPr>
-        <w:shd w:val="clear" w:color="auto" w:fill="FFFFFF"/>
-        <w:spacing w:after="240" w:line="240" w:lineRule="auto"/>
-        <w:textAlignment w:val="baseline"/>
-        <w:rPr>
-          <w:rFonts w:ascii="inherit" w:eastAsia="Times New Roman" w:hAnsi="inherit" w:cs="Arial"/>
-          <w:color w:val="000000" w:themeColor="text1"/>
-          <w:sz w:val="32"/>
-          <w:szCs w:val="32"/>
-          <w:lang w:eastAsia="pl-PL"/>
-        </w:rPr>
-      </w:pPr>
-      <w:r>
-        <w:rPr>
-          <w:rFonts w:ascii="inherit" w:eastAsia="Times New Roman" w:hAnsi="inherit" w:cs="Arial"/>
-          <w:color w:val="000000" w:themeColor="text1"/>
-          <w:sz w:val="32"/>
-          <w:szCs w:val="32"/>
-          <w:lang w:eastAsia="pl-PL"/>
-        </w:rPr>
-        <w:t> —and rarely from</w:t>
-      </w:r>
-      <w:r>
-        <w:rPr>
-          <w:rFonts w:ascii="inherit" w:eastAsia="Times New Roman" w:hAnsi="inherit" w:cs="Arial"/>
-          <w:color w:val="000000" w:themeColor="text1"/>
-          <w:sz w:val="32"/>
-          <w:szCs w:val="32"/>
-          <w:lang w:eastAsia="pl-PL"/>
-        </w:rPr>
-        <w:t>………………….</w:t>
-      </w:r>
-      <w:r>
-        <w:rPr>
-          <w:rFonts w:ascii="inherit" w:eastAsia="Times New Roman" w:hAnsi="inherit" w:cs="Arial"/>
-          <w:color w:val="000000" w:themeColor="text1"/>
-          <w:sz w:val="32"/>
-          <w:szCs w:val="32"/>
-          <w:lang w:eastAsia="pl-PL"/>
+          <w:lang w:val="en-US" w:eastAsia="pl-PL"/>
         </w:rPr>
         <w:t xml:space="preserve"> contamination.</w:t>
       </w:r>
@@ -1908,7 +1975,7 @@
           <w:color w:val="000000" w:themeColor="text1"/>
           <w:sz w:val="32"/>
           <w:szCs w:val="32"/>
-          <w:lang w:eastAsia="pl-PL"/>
+          <w:lang w:val="en-US" w:eastAsia="pl-PL"/>
         </w:rPr>
       </w:pPr>
     </w:p>
@@ -1925,7 +1992,7 @@
           <w:color w:val="000000" w:themeColor="text1"/>
           <w:sz w:val="32"/>
           <w:szCs w:val="32"/>
-          <w:lang w:eastAsia="pl-PL"/>
+          <w:lang w:val="en-US" w:eastAsia="pl-PL"/>
         </w:rPr>
       </w:pPr>
     </w:p>
@@ -1942,7 +2009,7 @@
           <w:color w:val="000000" w:themeColor="text1"/>
           <w:sz w:val="32"/>
           <w:szCs w:val="32"/>
-          <w:lang w:eastAsia="pl-PL"/>
+          <w:lang w:val="en-US" w:eastAsia="pl-PL"/>
         </w:rPr>
       </w:pPr>
     </w:p>
@@ -1959,7 +2026,7 @@
           <w:color w:val="000000" w:themeColor="text1"/>
           <w:sz w:val="32"/>
           <w:szCs w:val="32"/>
-          <w:lang w:eastAsia="pl-PL"/>
+          <w:lang w:val="en-US" w:eastAsia="pl-PL"/>
         </w:rPr>
       </w:pPr>
       <w:r>
@@ -1970,9 +2037,8 @@
           <w:color w:val="000000" w:themeColor="text1"/>
           <w:sz w:val="32"/>
           <w:szCs w:val="32"/>
-          <w:lang w:eastAsia="pl-PL"/>
-        </w:rPr>
-        <w:lastRenderedPageBreak/>
+          <w:lang w:val="en-US" w:eastAsia="pl-PL"/>
+        </w:rPr>
         <w:t>How would this virus cause a pandemic?</w:t>
       </w:r>
     </w:p>
@@ -2105,16 +2171,16 @@
           <w:color w:val="000000" w:themeColor="text1"/>
           <w:sz w:val="32"/>
           <w:szCs w:val="32"/>
-          <w:lang w:eastAsia="pl-PL"/>
-        </w:rPr>
-      </w:pPr>
-      <w:r>
-        <w:rPr>
-          <w:rFonts w:ascii="inherit" w:eastAsia="Times New Roman" w:hAnsi="inherit" w:cs="Arial"/>
-          <w:color w:val="000000" w:themeColor="text1"/>
-          <w:sz w:val="32"/>
-          <w:szCs w:val="32"/>
-          <w:lang w:eastAsia="pl-PL"/>
+          <w:lang w:val="en-US" w:eastAsia="pl-PL"/>
+        </w:rPr>
+      </w:pPr>
+      <w:r>
+        <w:rPr>
+          <w:rFonts w:ascii="inherit" w:eastAsia="Times New Roman" w:hAnsi="inherit" w:cs="Arial"/>
+          <w:color w:val="000000" w:themeColor="text1"/>
+          <w:sz w:val="32"/>
+          <w:szCs w:val="32"/>
+          <w:lang w:val="en-US" w:eastAsia="pl-PL"/>
         </w:rPr>
         <w:t>In order for th</w:t>
       </w:r>
@@ -2124,17 +2190,47 @@
           <w:color w:val="000000" w:themeColor="text1"/>
           <w:sz w:val="32"/>
           <w:szCs w:val="32"/>
-          <w:lang w:eastAsia="pl-PL"/>
-        </w:rPr>
-        <w:t>is virus, or any, to lead to a …………………….</w:t>
-      </w:r>
-      <w:r>
-        <w:rPr>
-          <w:rFonts w:ascii="inherit" w:eastAsia="Times New Roman" w:hAnsi="inherit" w:cs="Arial"/>
-          <w:color w:val="000000" w:themeColor="text1"/>
-          <w:sz w:val="32"/>
-          <w:szCs w:val="32"/>
-          <w:lang w:eastAsia="pl-PL"/>
+          <w:lang w:val="en-US" w:eastAsia="pl-PL"/>
+        </w:rPr>
+        <w:t>is virus, or any, to lead to a …</w:t>
+      </w:r>
+      <w:r>
+        <w:rPr>
+          <w:rFonts w:ascii="inherit" w:eastAsia="Times New Roman" w:hAnsi="inherit" w:cs="Arial"/>
+          <w:color w:val="000000" w:themeColor="text1"/>
+          <w:sz w:val="32"/>
+          <w:szCs w:val="32"/>
+          <w:lang w:val="en-US" w:eastAsia="pl-PL"/>
+        </w:rPr>
+        <w:t>pandemic</w:t>
+      </w:r>
+      <w:r>
+        <w:rPr>
+          <w:rFonts w:ascii="inherit" w:eastAsia="Times New Roman" w:hAnsi="inherit" w:cs="Arial"/>
+          <w:color w:val="000000" w:themeColor="text1"/>
+          <w:sz w:val="32"/>
+          <w:szCs w:val="32"/>
+          <w:lang w:val="en-US" w:eastAsia="pl-PL"/>
+        </w:rPr>
+        <w:t>……</w:t>
+      </w:r>
+      <w:r>
+        <w:rPr>
+          <w:rFonts w:ascii="inherit" w:eastAsia="Times New Roman" w:hAnsi="inherit" w:cs="Arial"/>
+          <w:color w:val="000000" w:themeColor="text1"/>
+          <w:sz w:val="32"/>
+          <w:szCs w:val="32"/>
+          <w:lang w:val="en-US" w:eastAsia="pl-PL"/>
+        </w:rPr>
+        <w:t>……….</w:t>
+      </w:r>
+      <w:r>
+        <w:rPr>
+          <w:rFonts w:ascii="inherit" w:eastAsia="Times New Roman" w:hAnsi="inherit" w:cs="Arial"/>
+          <w:color w:val="000000" w:themeColor="text1"/>
+          <w:sz w:val="32"/>
+          <w:szCs w:val="32"/>
+          <w:lang w:val="en-US" w:eastAsia="pl-PL"/>
         </w:rPr>
         <w:t xml:space="preserve"> in humans, it needs to do three things: efficiently infect humans, </w:t>
       </w:r>
@@ -2144,17 +2240,37 @@
           <w:color w:val="000000" w:themeColor="text1"/>
           <w:sz w:val="32"/>
           <w:szCs w:val="32"/>
-          <w:lang w:eastAsia="pl-PL"/>
-        </w:rPr>
-        <w:t>………………….</w:t>
-      </w:r>
-      <w:r>
-        <w:rPr>
-          <w:rFonts w:ascii="inherit" w:eastAsia="Times New Roman" w:hAnsi="inherit" w:cs="Arial"/>
-          <w:color w:val="000000" w:themeColor="text1"/>
-          <w:sz w:val="32"/>
-          <w:szCs w:val="32"/>
-          <w:lang w:eastAsia="pl-PL"/>
+          <w:lang w:val="en-US" w:eastAsia="pl-PL"/>
+        </w:rPr>
+        <w:t>…</w:t>
+      </w:r>
+      <w:r>
+        <w:rPr>
+          <w:rFonts w:ascii="inherit" w:eastAsia="Times New Roman" w:hAnsi="inherit" w:cs="Arial"/>
+          <w:color w:val="000000" w:themeColor="text1"/>
+          <w:sz w:val="32"/>
+          <w:szCs w:val="32"/>
+          <w:lang w:val="en-US" w:eastAsia="pl-PL"/>
+        </w:rPr>
+        <w:t>replicate</w:t>
+      </w:r>
+      <w:r>
+        <w:rPr>
+          <w:rFonts w:ascii="inherit" w:eastAsia="Times New Roman" w:hAnsi="inherit" w:cs="Arial"/>
+          <w:color w:val="000000" w:themeColor="text1"/>
+          <w:sz w:val="32"/>
+          <w:szCs w:val="32"/>
+          <w:lang w:val="en-US" w:eastAsia="pl-PL"/>
+        </w:rPr>
+        <w:t>……………….</w:t>
+      </w:r>
+      <w:r>
+        <w:rPr>
+          <w:rFonts w:ascii="inherit" w:eastAsia="Times New Roman" w:hAnsi="inherit" w:cs="Arial"/>
+          <w:color w:val="000000" w:themeColor="text1"/>
+          <w:sz w:val="32"/>
+          <w:szCs w:val="32"/>
+          <w:lang w:val="en-US" w:eastAsia="pl-PL"/>
         </w:rPr>
         <w:t>in humans and then spread </w:t>
       </w:r>
@@ -2167,7 +2283,7 @@
           <w:sz w:val="32"/>
           <w:szCs w:val="32"/>
           <w:bdr w:val="none" w:sz="0" w:space="0" w:color="auto" w:frame="1"/>
-          <w:lang w:eastAsia="pl-PL"/>
+          <w:lang w:val="en-US" w:eastAsia="pl-PL"/>
         </w:rPr>
         <w:t>easily</w:t>
       </w:r>
@@ -2177,7 +2293,7 @@
           <w:color w:val="000000" w:themeColor="text1"/>
           <w:sz w:val="32"/>
           <w:szCs w:val="32"/>
-          <w:lang w:eastAsia="pl-PL"/>
+          <w:lang w:val="en-US" w:eastAsia="pl-PL"/>
         </w:rPr>
         <w:t> among humans, </w:t>
       </w:r>
@@ -2190,7 +2306,7 @@
             <w:szCs w:val="32"/>
             <w:u w:val="single"/>
             <w:bdr w:val="none" w:sz="0" w:space="0" w:color="auto" w:frame="1"/>
-            <w:lang w:eastAsia="pl-PL"/>
+            <w:lang w:val="en-US" w:eastAsia="pl-PL"/>
           </w:rPr>
           <w:t>Live Science previously reported</w:t>
         </w:r>
@@ -2201,7 +2317,7 @@
           <w:color w:val="000000" w:themeColor="text1"/>
           <w:sz w:val="32"/>
           <w:szCs w:val="32"/>
-          <w:lang w:eastAsia="pl-PL"/>
+          <w:lang w:val="en-US" w:eastAsia="pl-PL"/>
         </w:rPr>
         <w:t xml:space="preserve">. Right now, the CDC is saying this virus </w:t>
       </w:r>
@@ -2211,17 +2327,37 @@
           <w:color w:val="000000" w:themeColor="text1"/>
           <w:sz w:val="32"/>
           <w:szCs w:val="32"/>
-          <w:lang w:eastAsia="pl-PL"/>
-        </w:rPr>
-        <w:t>……………………..</w:t>
-      </w:r>
-      <w:r>
-        <w:rPr>
-          <w:rFonts w:ascii="inherit" w:eastAsia="Times New Roman" w:hAnsi="inherit" w:cs="Arial"/>
-          <w:color w:val="000000" w:themeColor="text1"/>
-          <w:sz w:val="32"/>
-          <w:szCs w:val="32"/>
-          <w:lang w:eastAsia="pl-PL"/>
+          <w:lang w:val="en-US" w:eastAsia="pl-PL"/>
+        </w:rPr>
+        <w:t>…</w:t>
+      </w:r>
+      <w:r>
+        <w:rPr>
+          <w:rFonts w:ascii="inherit" w:eastAsia="Times New Roman" w:hAnsi="inherit" w:cs="Arial"/>
+          <w:color w:val="000000" w:themeColor="text1"/>
+          <w:sz w:val="32"/>
+          <w:szCs w:val="32"/>
+          <w:lang w:val="en-US" w:eastAsia="pl-PL"/>
+        </w:rPr>
+        <w:t>passes</w:t>
+      </w:r>
+      <w:r>
+        <w:rPr>
+          <w:rFonts w:ascii="inherit" w:eastAsia="Times New Roman" w:hAnsi="inherit" w:cs="Arial"/>
+          <w:color w:val="000000" w:themeColor="text1"/>
+          <w:sz w:val="32"/>
+          <w:szCs w:val="32"/>
+          <w:lang w:val="en-US" w:eastAsia="pl-PL"/>
+        </w:rPr>
+        <w:t>…………………..</w:t>
+      </w:r>
+      <w:r>
+        <w:rPr>
+          <w:rFonts w:ascii="inherit" w:eastAsia="Times New Roman" w:hAnsi="inherit" w:cs="Arial"/>
+          <w:color w:val="000000" w:themeColor="text1"/>
+          <w:sz w:val="32"/>
+          <w:szCs w:val="32"/>
+          <w:lang w:val="en-US" w:eastAsia="pl-PL"/>
         </w:rPr>
         <w:t>between humans in a limited manner, but they are still investigating.</w:t>
       </w:r>
@@ -2239,7 +2375,7 @@
           <w:color w:val="000000" w:themeColor="text1"/>
           <w:sz w:val="32"/>
           <w:szCs w:val="32"/>
-          <w:lang w:eastAsia="pl-PL"/>
+          <w:lang w:val="en-US" w:eastAsia="pl-PL"/>
         </w:rPr>
       </w:pPr>
     </w:p>
@@ -2256,7 +2392,7 @@
           <w:color w:val="000000" w:themeColor="text1"/>
           <w:sz w:val="32"/>
           <w:szCs w:val="32"/>
-          <w:lang w:eastAsia="pl-PL"/>
+          <w:lang w:val="en-US" w:eastAsia="pl-PL"/>
         </w:rPr>
       </w:pPr>
       <w:r>
@@ -2267,7 +2403,7 @@
           <w:color w:val="000000" w:themeColor="text1"/>
           <w:sz w:val="32"/>
           <w:szCs w:val="32"/>
-          <w:lang w:eastAsia="pl-PL"/>
+          <w:lang w:val="en-US" w:eastAsia="pl-PL"/>
         </w:rPr>
         <w:t>How does the virus compare to SARS and MERS?</w:t>
       </w:r>
@@ -2285,7 +2421,7 @@
           <w:color w:val="000000" w:themeColor="text1"/>
           <w:sz w:val="32"/>
           <w:szCs w:val="32"/>
-          <w:lang w:eastAsia="pl-PL"/>
+          <w:lang w:val="en-US" w:eastAsia="pl-PL"/>
         </w:rPr>
       </w:pPr>
     </w:p>
@@ -2446,16 +2582,16 @@
           <w:color w:val="000000" w:themeColor="text1"/>
           <w:sz w:val="32"/>
           <w:szCs w:val="32"/>
-          <w:lang w:eastAsia="pl-PL"/>
-        </w:rPr>
-      </w:pPr>
-      <w:r>
-        <w:rPr>
-          <w:rFonts w:ascii="inherit" w:eastAsia="Times New Roman" w:hAnsi="inherit" w:cs="Arial"/>
-          <w:color w:val="000000" w:themeColor="text1"/>
-          <w:sz w:val="32"/>
-          <w:szCs w:val="32"/>
-          <w:lang w:eastAsia="pl-PL"/>
+          <w:lang w:val="en-US" w:eastAsia="pl-PL"/>
+        </w:rPr>
+      </w:pPr>
+      <w:r>
+        <w:rPr>
+          <w:rFonts w:ascii="inherit" w:eastAsia="Times New Roman" w:hAnsi="inherit" w:cs="Arial"/>
+          <w:color w:val="000000" w:themeColor="text1"/>
+          <w:sz w:val="32"/>
+          <w:szCs w:val="32"/>
+          <w:lang w:val="en-US" w:eastAsia="pl-PL"/>
         </w:rPr>
         <w:t>MERS and SARS have both been known to cause severe symptoms in people. It's unclear how the new coro</w:t>
       </w:r>
@@ -2465,17 +2601,37 @@
           <w:color w:val="000000" w:themeColor="text1"/>
           <w:sz w:val="32"/>
           <w:szCs w:val="32"/>
-          <w:lang w:eastAsia="pl-PL"/>
-        </w:rPr>
-        <w:t>navirus will compare in………………..</w:t>
-      </w:r>
-      <w:r>
-        <w:rPr>
-          <w:rFonts w:ascii="inherit" w:eastAsia="Times New Roman" w:hAnsi="inherit" w:cs="Arial"/>
-          <w:color w:val="000000" w:themeColor="text1"/>
-          <w:sz w:val="32"/>
-          <w:szCs w:val="32"/>
-          <w:lang w:eastAsia="pl-PL"/>
+          <w:lang w:val="en-US" w:eastAsia="pl-PL"/>
+        </w:rPr>
+        <w:t>navirus will compare in…</w:t>
+      </w:r>
+      <w:r>
+        <w:rPr>
+          <w:rFonts w:ascii="inherit" w:eastAsia="Times New Roman" w:hAnsi="inherit" w:cs="Arial"/>
+          <w:color w:val="000000" w:themeColor="text1"/>
+          <w:sz w:val="32"/>
+          <w:szCs w:val="32"/>
+          <w:lang w:val="en-US" w:eastAsia="pl-PL"/>
+        </w:rPr>
+        <w:t>severity</w:t>
+      </w:r>
+      <w:r>
+        <w:rPr>
+          <w:rFonts w:ascii="inherit" w:eastAsia="Times New Roman" w:hAnsi="inherit" w:cs="Arial"/>
+          <w:color w:val="000000" w:themeColor="text1"/>
+          <w:sz w:val="32"/>
+          <w:szCs w:val="32"/>
+          <w:lang w:val="en-US" w:eastAsia="pl-PL"/>
+        </w:rPr>
+        <w:t>……………..</w:t>
+      </w:r>
+      <w:r>
+        <w:rPr>
+          <w:rFonts w:ascii="inherit" w:eastAsia="Times New Roman" w:hAnsi="inherit" w:cs="Arial"/>
+          <w:color w:val="000000" w:themeColor="text1"/>
+          <w:sz w:val="32"/>
+          <w:szCs w:val="32"/>
+          <w:lang w:val="en-US" w:eastAsia="pl-PL"/>
         </w:rPr>
         <w:t>, as it has caused severe symptoms and death in some patients while causing only mild illness in others, </w:t>
       </w:r>
@@ -2488,7 +2644,7 @@
             <w:szCs w:val="32"/>
             <w:u w:val="single"/>
             <w:bdr w:val="none" w:sz="0" w:space="0" w:color="auto" w:frame="1"/>
-            <w:lang w:eastAsia="pl-PL"/>
+            <w:lang w:val="en-US" w:eastAsia="pl-PL"/>
           </w:rPr>
           <w:t>according to the CDC</w:t>
         </w:r>
@@ -2499,7 +2655,7 @@
           <w:color w:val="000000" w:themeColor="text1"/>
           <w:sz w:val="32"/>
           <w:szCs w:val="32"/>
-          <w:lang w:eastAsia="pl-PL"/>
+          <w:lang w:val="en-US" w:eastAsia="pl-PL"/>
         </w:rPr>
         <w:t>. All thr</w:t>
       </w:r>
@@ -2509,17 +2665,37 @@
           <w:color w:val="000000" w:themeColor="text1"/>
           <w:sz w:val="32"/>
           <w:szCs w:val="32"/>
-          <w:lang w:eastAsia="pl-PL"/>
-        </w:rPr>
-        <w:t>ee of the coronaviruses can be ………………………</w:t>
-      </w:r>
-      <w:r>
-        <w:rPr>
-          <w:rFonts w:ascii="inherit" w:eastAsia="Times New Roman" w:hAnsi="inherit" w:cs="Arial"/>
-          <w:color w:val="000000" w:themeColor="text1"/>
-          <w:sz w:val="32"/>
-          <w:szCs w:val="32"/>
-          <w:lang w:eastAsia="pl-PL"/>
+          <w:lang w:val="en-US" w:eastAsia="pl-PL"/>
+        </w:rPr>
+        <w:t>ee of the coronaviruses can be …</w:t>
+      </w:r>
+      <w:r>
+        <w:rPr>
+          <w:rFonts w:ascii="inherit" w:eastAsia="Times New Roman" w:hAnsi="inherit" w:cs="Arial"/>
+          <w:color w:val="000000" w:themeColor="text1"/>
+          <w:sz w:val="32"/>
+          <w:szCs w:val="32"/>
+          <w:lang w:val="en-US" w:eastAsia="pl-PL"/>
+        </w:rPr>
+        <w:t>transmitted</w:t>
+      </w:r>
+      <w:r>
+        <w:rPr>
+          <w:rFonts w:ascii="inherit" w:eastAsia="Times New Roman" w:hAnsi="inherit" w:cs="Arial"/>
+          <w:color w:val="000000" w:themeColor="text1"/>
+          <w:sz w:val="32"/>
+          <w:szCs w:val="32"/>
+          <w:lang w:val="en-US" w:eastAsia="pl-PL"/>
+        </w:rPr>
+        <w:t>……………………</w:t>
+      </w:r>
+      <w:r>
+        <w:rPr>
+          <w:rFonts w:ascii="inherit" w:eastAsia="Times New Roman" w:hAnsi="inherit" w:cs="Arial"/>
+          <w:color w:val="000000" w:themeColor="text1"/>
+          <w:sz w:val="32"/>
+          <w:szCs w:val="32"/>
+          <w:lang w:val="en-US" w:eastAsia="pl-PL"/>
         </w:rPr>
         <w:t xml:space="preserve"> between humans through close contact. </w:t>
       </w:r>
@@ -2534,16 +2710,16 @@
           <w:color w:val="000000" w:themeColor="text1"/>
           <w:sz w:val="32"/>
           <w:szCs w:val="32"/>
-          <w:lang w:eastAsia="pl-PL"/>
-        </w:rPr>
-      </w:pPr>
-      <w:r>
-        <w:rPr>
-          <w:rFonts w:ascii="inherit" w:eastAsia="Times New Roman" w:hAnsi="inherit" w:cs="Arial"/>
-          <w:color w:val="000000" w:themeColor="text1"/>
-          <w:sz w:val="32"/>
-          <w:szCs w:val="32"/>
-          <w:lang w:eastAsia="pl-PL"/>
+          <w:lang w:val="en-US" w:eastAsia="pl-PL"/>
+        </w:rPr>
+      </w:pPr>
+      <w:r>
+        <w:rPr>
+          <w:rFonts w:ascii="inherit" w:eastAsia="Times New Roman" w:hAnsi="inherit" w:cs="Arial"/>
+          <w:color w:val="000000" w:themeColor="text1"/>
+          <w:sz w:val="32"/>
+          <w:szCs w:val="32"/>
+          <w:lang w:val="en-US" w:eastAsia="pl-PL"/>
         </w:rPr>
         <w:t>MERS, which was transmitted from touching infected camels or consuming their meat or milk, was first reported in 2012 in Saudi Arabia and has mostly been contained in the Arabian Peninsula, </w:t>
       </w:r>
@@ -2556,7 +2732,7 @@
             <w:szCs w:val="32"/>
             <w:u w:val="single"/>
             <w:bdr w:val="none" w:sz="0" w:space="0" w:color="auto" w:frame="1"/>
-            <w:lang w:eastAsia="pl-PL"/>
+            <w:lang w:val="en-US" w:eastAsia="pl-PL"/>
           </w:rPr>
           <w:t>according to NPR</w:t>
         </w:r>
@@ -2567,7 +2743,7 @@
           <w:color w:val="000000" w:themeColor="text1"/>
           <w:sz w:val="32"/>
           <w:szCs w:val="32"/>
-          <w:lang w:eastAsia="pl-PL"/>
+          <w:lang w:val="en-US" w:eastAsia="pl-PL"/>
         </w:rPr>
         <w:t>. SARS was first reported in 2002 in southern China (no new cases have been reported since 2004) and is thought to have spread from bats that infected civets. The new coronavirus was likely transmitted from touching or eating an infected animal in Wuhan. </w:t>
       </w:r>
@@ -2582,26 +2758,46 @@
           <w:color w:val="000000" w:themeColor="text1"/>
           <w:sz w:val="32"/>
           <w:szCs w:val="32"/>
-          <w:lang w:eastAsia="pl-PL"/>
-        </w:rPr>
-      </w:pPr>
-      <w:r>
-        <w:rPr>
-          <w:rFonts w:ascii="inherit" w:eastAsia="Times New Roman" w:hAnsi="inherit" w:cs="Arial"/>
-          <w:color w:val="000000" w:themeColor="text1"/>
-          <w:sz w:val="32"/>
-          <w:szCs w:val="32"/>
-          <w:lang w:eastAsia="pl-PL"/>
-        </w:rPr>
-        <w:t>During the SARS …………………</w:t>
-      </w:r>
-      <w:r>
-        <w:rPr>
-          <w:rFonts w:ascii="inherit" w:eastAsia="Times New Roman" w:hAnsi="inherit" w:cs="Arial"/>
-          <w:color w:val="000000" w:themeColor="text1"/>
-          <w:sz w:val="32"/>
-          <w:szCs w:val="32"/>
-          <w:lang w:eastAsia="pl-PL"/>
+          <w:lang w:val="en-US" w:eastAsia="pl-PL"/>
+        </w:rPr>
+      </w:pPr>
+      <w:r>
+        <w:rPr>
+          <w:rFonts w:ascii="inherit" w:eastAsia="Times New Roman" w:hAnsi="inherit" w:cs="Arial"/>
+          <w:color w:val="000000" w:themeColor="text1"/>
+          <w:sz w:val="32"/>
+          <w:szCs w:val="32"/>
+          <w:lang w:val="en-US" w:eastAsia="pl-PL"/>
+        </w:rPr>
+        <w:t>During the SARS …</w:t>
+      </w:r>
+      <w:r>
+        <w:rPr>
+          <w:rFonts w:ascii="inherit" w:eastAsia="Times New Roman" w:hAnsi="inherit" w:cs="Arial"/>
+          <w:color w:val="000000" w:themeColor="text1"/>
+          <w:sz w:val="32"/>
+          <w:szCs w:val="32"/>
+          <w:lang w:val="en-US" w:eastAsia="pl-PL"/>
+        </w:rPr>
+        <w:t>outbreak</w:t>
+      </w:r>
+      <w:r>
+        <w:rPr>
+          <w:rFonts w:ascii="inherit" w:eastAsia="Times New Roman" w:hAnsi="inherit" w:cs="Arial"/>
+          <w:color w:val="000000" w:themeColor="text1"/>
+          <w:sz w:val="32"/>
+          <w:szCs w:val="32"/>
+          <w:lang w:val="en-US" w:eastAsia="pl-PL"/>
+        </w:rPr>
+        <w:t>………………</w:t>
+      </w:r>
+      <w:r>
+        <w:rPr>
+          <w:rFonts w:ascii="inherit" w:eastAsia="Times New Roman" w:hAnsi="inherit" w:cs="Arial"/>
+          <w:color w:val="000000" w:themeColor="text1"/>
+          <w:sz w:val="32"/>
+          <w:szCs w:val="32"/>
+          <w:lang w:val="en-US" w:eastAsia="pl-PL"/>
         </w:rPr>
         <w:t xml:space="preserve">, the virus killed about 1 in 10 people who were infected. The death rate from 2019-nCoV isn't yet known, although most of the patients who have died from the infection have been older than 60 and have </w:t>
       </w:r>
@@ -2611,17 +2807,37 @@
           <w:color w:val="000000" w:themeColor="text1"/>
           <w:sz w:val="32"/>
           <w:szCs w:val="32"/>
-          <w:lang w:eastAsia="pl-PL"/>
-        </w:rPr>
-        <w:t>had …………………….</w:t>
-      </w:r>
-      <w:r>
-        <w:rPr>
-          <w:rFonts w:ascii="inherit" w:eastAsia="Times New Roman" w:hAnsi="inherit" w:cs="Arial"/>
-          <w:color w:val="000000" w:themeColor="text1"/>
-          <w:sz w:val="32"/>
-          <w:szCs w:val="32"/>
-          <w:lang w:eastAsia="pl-PL"/>
+          <w:lang w:val="en-US" w:eastAsia="pl-PL"/>
+        </w:rPr>
+        <w:t>had …</w:t>
+      </w:r>
+      <w:r>
+        <w:rPr>
+          <w:rFonts w:ascii="inherit" w:eastAsia="Times New Roman" w:hAnsi="inherit" w:cs="Arial"/>
+          <w:color w:val="000000" w:themeColor="text1"/>
+          <w:sz w:val="32"/>
+          <w:szCs w:val="32"/>
+          <w:lang w:val="en-US" w:eastAsia="pl-PL"/>
+        </w:rPr>
+        <w:t>preexisting</w:t>
+      </w:r>
+      <w:r>
+        <w:rPr>
+          <w:rFonts w:ascii="inherit" w:eastAsia="Times New Roman" w:hAnsi="inherit" w:cs="Arial"/>
+          <w:color w:val="000000" w:themeColor="text1"/>
+          <w:sz w:val="32"/>
+          <w:szCs w:val="32"/>
+          <w:lang w:val="en-US" w:eastAsia="pl-PL"/>
+        </w:rPr>
+        <w:t>………………….</w:t>
+      </w:r>
+      <w:r>
+        <w:rPr>
+          <w:rFonts w:ascii="inherit" w:eastAsia="Times New Roman" w:hAnsi="inherit" w:cs="Arial"/>
+          <w:color w:val="000000" w:themeColor="text1"/>
+          <w:sz w:val="32"/>
+          <w:szCs w:val="32"/>
+          <w:lang w:val="en-US" w:eastAsia="pl-PL"/>
         </w:rPr>
         <w:t xml:space="preserve"> conditions. However, more recently, a young healthy man died in Wuhan, raising concern that the virus might be more dangerous than thought, </w:t>
       </w:r>
@@ -2634,7 +2850,7 @@
             <w:szCs w:val="32"/>
             <w:u w:val="single"/>
             <w:bdr w:val="none" w:sz="0" w:space="0" w:color="auto" w:frame="1"/>
-            <w:lang w:eastAsia="pl-PL"/>
+            <w:lang w:val="en-US" w:eastAsia="pl-PL"/>
           </w:rPr>
           <w:t>according to The Washington Post</w:t>
         </w:r>
@@ -2645,7 +2861,7 @@
           <w:color w:val="000000" w:themeColor="text1"/>
           <w:sz w:val="32"/>
           <w:szCs w:val="32"/>
-          <w:lang w:eastAsia="pl-PL"/>
+          <w:lang w:val="en-US" w:eastAsia="pl-PL"/>
         </w:rPr>
         <w:t>.</w:t>
       </w:r>
@@ -2660,7 +2876,7 @@
           <w:color w:val="000000" w:themeColor="text1"/>
           <w:sz w:val="32"/>
           <w:szCs w:val="32"/>
-          <w:lang w:eastAsia="pl-PL"/>
+          <w:lang w:val="en-US" w:eastAsia="pl-PL"/>
         </w:rPr>
       </w:pPr>
     </w:p>
@@ -2677,7 +2893,7 @@
           <w:color w:val="000000" w:themeColor="text1"/>
           <w:sz w:val="32"/>
           <w:szCs w:val="32"/>
-          <w:lang w:eastAsia="pl-PL"/>
+          <w:lang w:val="en-US" w:eastAsia="pl-PL"/>
         </w:rPr>
       </w:pPr>
     </w:p>
@@ -2694,7 +2910,7 @@
           <w:color w:val="000000" w:themeColor="text1"/>
           <w:sz w:val="32"/>
           <w:szCs w:val="32"/>
-          <w:lang w:eastAsia="pl-PL"/>
+          <w:lang w:val="en-US" w:eastAsia="pl-PL"/>
         </w:rPr>
       </w:pPr>
     </w:p>
@@ -2711,7 +2927,7 @@
           <w:color w:val="000000" w:themeColor="text1"/>
           <w:sz w:val="32"/>
           <w:szCs w:val="32"/>
-          <w:lang w:eastAsia="pl-PL"/>
+          <w:lang w:val="en-US" w:eastAsia="pl-PL"/>
         </w:rPr>
       </w:pPr>
     </w:p>
@@ -2728,7 +2944,7 @@
           <w:color w:val="000000" w:themeColor="text1"/>
           <w:sz w:val="32"/>
           <w:szCs w:val="32"/>
-          <w:lang w:eastAsia="pl-PL"/>
+          <w:lang w:val="en-US" w:eastAsia="pl-PL"/>
         </w:rPr>
       </w:pPr>
     </w:p>
@@ -2745,7 +2961,7 @@
           <w:color w:val="000000" w:themeColor="text1"/>
           <w:sz w:val="32"/>
           <w:szCs w:val="32"/>
-          <w:lang w:eastAsia="pl-PL"/>
+          <w:lang w:val="en-US" w:eastAsia="pl-PL"/>
         </w:rPr>
       </w:pPr>
       <w:r>
@@ -2756,9 +2972,8 @@
           <w:color w:val="000000" w:themeColor="text1"/>
           <w:sz w:val="32"/>
           <w:szCs w:val="32"/>
-          <w:lang w:eastAsia="pl-PL"/>
-        </w:rPr>
-        <w:lastRenderedPageBreak/>
+          <w:lang w:val="en-US" w:eastAsia="pl-PL"/>
+        </w:rPr>
         <w:t>What are the symptoms of the new coronavirus and how do you treat it?</w:t>
       </w:r>
     </w:p>
@@ -2775,7 +2990,7 @@
           <w:color w:val="000000" w:themeColor="text1"/>
           <w:sz w:val="32"/>
           <w:szCs w:val="32"/>
-          <w:lang w:eastAsia="pl-PL"/>
+          <w:lang w:val="en-US" w:eastAsia="pl-PL"/>
         </w:rPr>
       </w:pPr>
     </w:p>
@@ -2908,16 +3123,16 @@
           <w:color w:val="000000" w:themeColor="text1"/>
           <w:sz w:val="32"/>
           <w:szCs w:val="32"/>
-          <w:lang w:eastAsia="pl-PL"/>
-        </w:rPr>
-      </w:pPr>
-      <w:r>
-        <w:rPr>
-          <w:rFonts w:ascii="inherit" w:eastAsia="Times New Roman" w:hAnsi="inherit" w:cs="Arial"/>
-          <w:color w:val="000000" w:themeColor="text1"/>
-          <w:sz w:val="32"/>
-          <w:szCs w:val="32"/>
-          <w:lang w:eastAsia="pl-PL"/>
+          <w:lang w:val="en-US" w:eastAsia="pl-PL"/>
+        </w:rPr>
+      </w:pPr>
+      <w:r>
+        <w:rPr>
+          <w:rFonts w:ascii="inherit" w:eastAsia="Times New Roman" w:hAnsi="inherit" w:cs="Arial"/>
+          <w:color w:val="000000" w:themeColor="text1"/>
+          <w:sz w:val="32"/>
+          <w:szCs w:val="32"/>
+          <w:lang w:val="en-US" w:eastAsia="pl-PL"/>
         </w:rPr>
         <w:t>Symptoms of the new coronavirus include fever, cough and difficulty breathing. These symptoms are similar to those caused by SARS, according to a recent study published in the journal </w:t>
       </w:r>
@@ -2930,7 +3145,7 @@
             <w:szCs w:val="32"/>
             <w:u w:val="single"/>
             <w:bdr w:val="none" w:sz="0" w:space="0" w:color="auto" w:frame="1"/>
-            <w:lang w:eastAsia="pl-PL"/>
+            <w:lang w:val="en-US" w:eastAsia="pl-PL"/>
           </w:rPr>
           <w:t>The Lancet</w:t>
         </w:r>
@@ -2941,7 +3156,7 @@
           <w:color w:val="000000" w:themeColor="text1"/>
           <w:sz w:val="32"/>
           <w:szCs w:val="32"/>
-          <w:lang w:eastAsia="pl-PL"/>
+          <w:lang w:val="en-US" w:eastAsia="pl-PL"/>
         </w:rPr>
         <w:t>.</w:t>
       </w:r>
@@ -2956,16 +3171,16 @@
           <w:color w:val="000000" w:themeColor="text1"/>
           <w:sz w:val="32"/>
           <w:szCs w:val="32"/>
-          <w:lang w:eastAsia="pl-PL"/>
-        </w:rPr>
-      </w:pPr>
-      <w:r>
-        <w:rPr>
-          <w:rFonts w:ascii="inherit" w:eastAsia="Times New Roman" w:hAnsi="inherit" w:cs="Arial"/>
-          <w:color w:val="000000" w:themeColor="text1"/>
-          <w:sz w:val="32"/>
-          <w:szCs w:val="32"/>
-          <w:lang w:eastAsia="pl-PL"/>
+          <w:lang w:val="en-US" w:eastAsia="pl-PL"/>
+        </w:rPr>
+      </w:pPr>
+      <w:r>
+        <w:rPr>
+          <w:rFonts w:ascii="inherit" w:eastAsia="Times New Roman" w:hAnsi="inherit" w:cs="Arial"/>
+          <w:color w:val="000000" w:themeColor="text1"/>
+          <w:sz w:val="32"/>
+          <w:szCs w:val="32"/>
+          <w:lang w:val="en-US" w:eastAsia="pl-PL"/>
         </w:rPr>
         <w:t xml:space="preserve">Despite sharing some symptoms that were similar to SARS, there "are some important differences," such as the </w:t>
       </w:r>
@@ -2975,17 +3190,39 @@
           <w:color w:val="000000" w:themeColor="text1"/>
           <w:sz w:val="32"/>
           <w:szCs w:val="32"/>
-          <w:lang w:eastAsia="pl-PL"/>
-        </w:rPr>
-        <w:t>………………..</w:t>
-      </w:r>
-      <w:r>
-        <w:rPr>
-          <w:rFonts w:ascii="inherit" w:eastAsia="Times New Roman" w:hAnsi="inherit" w:cs="Arial"/>
-          <w:color w:val="000000" w:themeColor="text1"/>
-          <w:sz w:val="32"/>
-          <w:szCs w:val="32"/>
-          <w:lang w:eastAsia="pl-PL"/>
+          <w:lang w:val="en-US" w:eastAsia="pl-PL"/>
+        </w:rPr>
+        <w:t>…</w:t>
+      </w:r>
+      <w:r>
+        <w:rPr>
+          <w:rFonts w:ascii="inherit" w:eastAsia="Times New Roman" w:hAnsi="inherit" w:cs="Arial"/>
+          <w:color w:val="000000" w:themeColor="text1"/>
+          <w:sz w:val="32"/>
+          <w:szCs w:val="32"/>
+          <w:lang w:val="en-US" w:eastAsia="pl-PL"/>
+        </w:rPr>
+        <w:t>absence</w:t>
+      </w:r>
+      <w:bookmarkStart w:id="0" w:name="_GoBack"/>
+      <w:bookmarkEnd w:id="0"/>
+      <w:r>
+        <w:rPr>
+          <w:rFonts w:ascii="inherit" w:eastAsia="Times New Roman" w:hAnsi="inherit" w:cs="Arial"/>
+          <w:color w:val="000000" w:themeColor="text1"/>
+          <w:sz w:val="32"/>
+          <w:szCs w:val="32"/>
+          <w:lang w:val="en-US" w:eastAsia="pl-PL"/>
+        </w:rPr>
+        <w:t>……………..</w:t>
+      </w:r>
+      <w:r>
+        <w:rPr>
+          <w:rFonts w:ascii="inherit" w:eastAsia="Times New Roman" w:hAnsi="inherit" w:cs="Arial"/>
+          <w:color w:val="000000" w:themeColor="text1"/>
+          <w:sz w:val="32"/>
+          <w:szCs w:val="32"/>
+          <w:lang w:val="en-US" w:eastAsia="pl-PL"/>
         </w:rPr>
         <w:t>of upper respiratory tract symptoms like runny nose, sneezing and sore throat and intestinal sympto</w:t>
       </w:r>
@@ -2995,17 +3232,37 @@
           <w:color w:val="000000" w:themeColor="text1"/>
           <w:sz w:val="32"/>
           <w:szCs w:val="32"/>
-          <w:lang w:eastAsia="pl-PL"/>
-        </w:rPr>
-        <w:t>ms like diarrhea, which ………………….</w:t>
-      </w:r>
-      <w:r>
-        <w:rPr>
-          <w:rFonts w:ascii="inherit" w:eastAsia="Times New Roman" w:hAnsi="inherit" w:cs="Arial"/>
-          <w:color w:val="000000" w:themeColor="text1"/>
-          <w:sz w:val="32"/>
-          <w:szCs w:val="32"/>
-          <w:lang w:eastAsia="pl-PL"/>
+          <w:lang w:val="en-US" w:eastAsia="pl-PL"/>
+        </w:rPr>
+        <w:t>ms like diarrhea, which …</w:t>
+      </w:r>
+      <w:r>
+        <w:rPr>
+          <w:rFonts w:ascii="inherit" w:eastAsia="Times New Roman" w:hAnsi="inherit" w:cs="Arial"/>
+          <w:color w:val="000000" w:themeColor="text1"/>
+          <w:sz w:val="32"/>
+          <w:szCs w:val="32"/>
+          <w:lang w:val="en-US" w:eastAsia="pl-PL"/>
+        </w:rPr>
+        <w:t>affected</w:t>
+      </w:r>
+      <w:r>
+        <w:rPr>
+          <w:rFonts w:ascii="inherit" w:eastAsia="Times New Roman" w:hAnsi="inherit" w:cs="Arial"/>
+          <w:color w:val="000000" w:themeColor="text1"/>
+          <w:sz w:val="32"/>
+          <w:szCs w:val="32"/>
+          <w:lang w:val="en-US" w:eastAsia="pl-PL"/>
+        </w:rPr>
+        <w:t>……………….</w:t>
+      </w:r>
+      <w:r>
+        <w:rPr>
+          <w:rFonts w:ascii="inherit" w:eastAsia="Times New Roman" w:hAnsi="inherit" w:cs="Arial"/>
+          <w:color w:val="000000" w:themeColor="text1"/>
+          <w:sz w:val="32"/>
+          <w:szCs w:val="32"/>
+          <w:lang w:val="en-US" w:eastAsia="pl-PL"/>
         </w:rPr>
         <w:t xml:space="preserve"> 20% to 25% of SARS patients, lead author Bin Cao, from the China-Japan Friendship Hospital and the Capital Medical University, both in Beijing, said in a statement. </w:t>
       </w:r>
@@ -3020,16 +3277,16 @@
           <w:color w:val="000000" w:themeColor="text1"/>
           <w:sz w:val="32"/>
           <w:szCs w:val="32"/>
-          <w:lang w:eastAsia="pl-PL"/>
-        </w:rPr>
-      </w:pPr>
-      <w:r>
-        <w:rPr>
-          <w:rFonts w:ascii="inherit" w:eastAsia="Times New Roman" w:hAnsi="inherit" w:cs="Arial"/>
-          <w:color w:val="000000" w:themeColor="text1"/>
-          <w:sz w:val="32"/>
-          <w:szCs w:val="32"/>
-          <w:lang w:eastAsia="pl-PL"/>
+          <w:lang w:val="en-US" w:eastAsia="pl-PL"/>
+        </w:rPr>
+      </w:pPr>
+      <w:r>
+        <w:rPr>
+          <w:rFonts w:ascii="inherit" w:eastAsia="Times New Roman" w:hAnsi="inherit" w:cs="Arial"/>
+          <w:color w:val="000000" w:themeColor="text1"/>
+          <w:sz w:val="32"/>
+          <w:szCs w:val="32"/>
+          <w:lang w:val="en-US" w:eastAsia="pl-PL"/>
         </w:rPr>
         <w:t>There are no specific treatments for coronavirus infections and most people will recover on their own, </w:t>
       </w:r>
@@ -3042,7 +3299,7 @@
             <w:szCs w:val="32"/>
             <w:u w:val="single"/>
             <w:bdr w:val="none" w:sz="0" w:space="0" w:color="auto" w:frame="1"/>
-            <w:lang w:eastAsia="pl-PL"/>
+            <w:lang w:val="en-US" w:eastAsia="pl-PL"/>
           </w:rPr>
           <w:t>according to the CDC</w:t>
         </w:r>
@@ -3053,7 +3310,7 @@
           <w:color w:val="000000" w:themeColor="text1"/>
           <w:sz w:val="32"/>
           <w:szCs w:val="32"/>
-          <w:lang w:eastAsia="pl-PL"/>
+          <w:lang w:val="en-US" w:eastAsia="pl-PL"/>
         </w:rPr>
         <w:t>. So treatment involves rest and medication to relieve symptoms. A humidifier or hot shower can help to relieve a sore throat and cough. If you are mildly sick, you should drink a lot of fluids and rest but if you are worried about your symptoms, you should see a healthcare</w:t>
       </w:r>
@@ -3063,17 +3320,37 @@
           <w:color w:val="000000" w:themeColor="text1"/>
           <w:sz w:val="32"/>
           <w:szCs w:val="32"/>
-          <w:lang w:eastAsia="pl-PL"/>
-        </w:rPr>
-        <w:t>…………………….</w:t>
-      </w:r>
-      <w:r>
-        <w:rPr>
-          <w:rFonts w:ascii="inherit" w:eastAsia="Times New Roman" w:hAnsi="inherit" w:cs="Arial"/>
-          <w:color w:val="000000" w:themeColor="text1"/>
-          <w:sz w:val="32"/>
-          <w:szCs w:val="32"/>
-          <w:lang w:eastAsia="pl-PL"/>
+          <w:lang w:val="en-US" w:eastAsia="pl-PL"/>
+        </w:rPr>
+        <w:t>…</w:t>
+      </w:r>
+      <w:r>
+        <w:rPr>
+          <w:rFonts w:ascii="inherit" w:eastAsia="Times New Roman" w:hAnsi="inherit" w:cs="Arial"/>
+          <w:color w:val="000000" w:themeColor="text1"/>
+          <w:sz w:val="32"/>
+          <w:szCs w:val="32"/>
+          <w:lang w:val="en-US" w:eastAsia="pl-PL"/>
+        </w:rPr>
+        <w:t>provider</w:t>
+      </w:r>
+      <w:r>
+        <w:rPr>
+          <w:rFonts w:ascii="inherit" w:eastAsia="Times New Roman" w:hAnsi="inherit" w:cs="Arial"/>
+          <w:color w:val="000000" w:themeColor="text1"/>
+          <w:sz w:val="32"/>
+          <w:szCs w:val="32"/>
+          <w:lang w:val="en-US" w:eastAsia="pl-PL"/>
+        </w:rPr>
+        <w:t>………………….</w:t>
+      </w:r>
+      <w:r>
+        <w:rPr>
+          <w:rFonts w:ascii="inherit" w:eastAsia="Times New Roman" w:hAnsi="inherit" w:cs="Arial"/>
+          <w:color w:val="000000" w:themeColor="text1"/>
+          <w:sz w:val="32"/>
+          <w:szCs w:val="32"/>
+          <w:lang w:val="en-US" w:eastAsia="pl-PL"/>
         </w:rPr>
         <w:t>, they wrote. (This is advice for all coronaviruses, not specifically aimed toward the new virus).</w:t>
       </w:r>
@@ -3088,16 +3365,16 @@
           <w:color w:val="000000" w:themeColor="text1"/>
           <w:sz w:val="32"/>
           <w:szCs w:val="32"/>
-          <w:lang w:eastAsia="pl-PL"/>
-        </w:rPr>
-      </w:pPr>
-      <w:r>
-        <w:rPr>
-          <w:rFonts w:ascii="inherit" w:eastAsia="Times New Roman" w:hAnsi="inherit" w:cs="Arial"/>
-          <w:color w:val="000000" w:themeColor="text1"/>
-          <w:sz w:val="32"/>
-          <w:szCs w:val="32"/>
-          <w:lang w:eastAsia="pl-PL"/>
+          <w:lang w:val="en-US" w:eastAsia="pl-PL"/>
+        </w:rPr>
+      </w:pPr>
+      <w:r>
+        <w:rPr>
+          <w:rFonts w:ascii="inherit" w:eastAsia="Times New Roman" w:hAnsi="inherit" w:cs="Arial"/>
+          <w:color w:val="000000" w:themeColor="text1"/>
+          <w:sz w:val="32"/>
+          <w:szCs w:val="32"/>
+          <w:lang w:val="en-US" w:eastAsia="pl-PL"/>
         </w:rPr>
         <w:t xml:space="preserve">There is no vaccine for the new coronavirus but researchers at the U.S. National Institutes of Health confirmed they were in </w:t>
       </w:r>
@@ -3107,17 +3384,37 @@
           <w:color w:val="000000" w:themeColor="text1"/>
           <w:sz w:val="32"/>
           <w:szCs w:val="32"/>
-          <w:lang w:eastAsia="pl-PL"/>
-        </w:rPr>
-        <w:t>…………………..</w:t>
-      </w:r>
-      <w:r>
-        <w:rPr>
-          <w:rFonts w:ascii="inherit" w:eastAsia="Times New Roman" w:hAnsi="inherit" w:cs="Arial"/>
-          <w:color w:val="000000" w:themeColor="text1"/>
-          <w:sz w:val="32"/>
-          <w:szCs w:val="32"/>
-          <w:lang w:eastAsia="pl-PL"/>
+          <w:lang w:val="en-US" w:eastAsia="pl-PL"/>
+        </w:rPr>
+        <w:t>…</w:t>
+      </w:r>
+      <w:r>
+        <w:rPr>
+          <w:rFonts w:ascii="inherit" w:eastAsia="Times New Roman" w:hAnsi="inherit" w:cs="Arial"/>
+          <w:color w:val="000000" w:themeColor="text1"/>
+          <w:sz w:val="32"/>
+          <w:szCs w:val="32"/>
+          <w:lang w:val="en-US" w:eastAsia="pl-PL"/>
+        </w:rPr>
+        <w:t>preliminary</w:t>
+      </w:r>
+      <w:r>
+        <w:rPr>
+          <w:rFonts w:ascii="inherit" w:eastAsia="Times New Roman" w:hAnsi="inherit" w:cs="Arial"/>
+          <w:color w:val="000000" w:themeColor="text1"/>
+          <w:sz w:val="32"/>
+          <w:szCs w:val="32"/>
+          <w:lang w:val="en-US" w:eastAsia="pl-PL"/>
+        </w:rPr>
+        <w:t>………………..</w:t>
+      </w:r>
+      <w:r>
+        <w:rPr>
+          <w:rFonts w:ascii="inherit" w:eastAsia="Times New Roman" w:hAnsi="inherit" w:cs="Arial"/>
+          <w:color w:val="000000" w:themeColor="text1"/>
+          <w:sz w:val="32"/>
+          <w:szCs w:val="32"/>
+          <w:lang w:val="en-US" w:eastAsia="pl-PL"/>
         </w:rPr>
         <w:t>stages of developing one. In addition, the drug company Regeneron announced that it is in the early stages of developing a treatment for this virus, </w:t>
       </w:r>
@@ -3130,7 +3427,7 @@
             <w:szCs w:val="32"/>
             <w:u w:val="single"/>
             <w:bdr w:val="none" w:sz="0" w:space="0" w:color="auto" w:frame="1"/>
-            <w:lang w:eastAsia="pl-PL"/>
+            <w:lang w:val="en-US" w:eastAsia="pl-PL"/>
           </w:rPr>
           <w:t>according to NBC News</w:t>
         </w:r>
@@ -3141,7 +3438,7 @@
           <w:color w:val="000000" w:themeColor="text1"/>
           <w:sz w:val="32"/>
           <w:szCs w:val="32"/>
-          <w:lang w:eastAsia="pl-PL"/>
+          <w:lang w:val="en-US" w:eastAsia="pl-PL"/>
         </w:rPr>
         <w:t>. </w:t>
       </w:r>
@@ -3159,7 +3456,7 @@
           <w:color w:val="000000" w:themeColor="text1"/>
           <w:sz w:val="32"/>
           <w:szCs w:val="32"/>
-          <w:lang w:eastAsia="pl-PL"/>
+          <w:lang w:val="en-US" w:eastAsia="pl-PL"/>
         </w:rPr>
       </w:pPr>
       <w:r>
@@ -3170,7 +3467,7 @@
           <w:color w:val="000000" w:themeColor="text1"/>
           <w:sz w:val="32"/>
           <w:szCs w:val="32"/>
-          <w:lang w:eastAsia="pl-PL"/>
+          <w:lang w:val="en-US" w:eastAsia="pl-PL"/>
         </w:rPr>
         <w:t>What is being done to stop the spread of the coronavirus?</w:t>
       </w:r>
@@ -3188,7 +3485,7 @@
           <w:color w:val="000000" w:themeColor="text1"/>
           <w:sz w:val="32"/>
           <w:szCs w:val="32"/>
-          <w:lang w:eastAsia="pl-PL"/>
+          <w:lang w:val="en-US" w:eastAsia="pl-PL"/>
         </w:rPr>
       </w:pPr>
       <w:r>
@@ -3199,23 +3496,9 @@
           <w:color w:val="000000" w:themeColor="text1"/>
           <w:sz w:val="32"/>
           <w:szCs w:val="32"/>
-          <w:lang w:eastAsia="pl-PL"/>
-        </w:rPr>
-        <w:t xml:space="preserve">thermal , measures, pattern, </w:t>
-      </w:r>
-      <w:bookmarkStart w:id="0" w:name="_GoBack"/>
-      <w:bookmarkEnd w:id="0"/>
-      <w:r>
-        <w:rPr>
-          <w:rFonts w:ascii="inherit" w:eastAsia="Times New Roman" w:hAnsi="inherit" w:cs="Arial"/>
-          <w:b/>
-          <w:bCs/>
-          <w:color w:val="000000" w:themeColor="text1"/>
-          <w:sz w:val="32"/>
-          <w:szCs w:val="32"/>
-          <w:lang w:eastAsia="pl-PL"/>
-        </w:rPr>
-        <w:t xml:space="preserve">screenings, ban, lockdown, </w:t>
+          <w:lang w:val="en-US" w:eastAsia="pl-PL"/>
+        </w:rPr>
+        <w:t xml:space="preserve">thermal , measures, pattern, screenings, ban, lockdown, </w:t>
       </w:r>
     </w:p>
     <w:p>
@@ -3228,7 +3511,7 @@
           <w:color w:val="000000" w:themeColor="text1"/>
           <w:sz w:val="32"/>
           <w:szCs w:val="32"/>
-          <w:lang w:eastAsia="pl-PL"/>
+          <w:lang w:val="en-US" w:eastAsia="pl-PL"/>
         </w:rPr>
       </w:pPr>
     </w:p>
@@ -3242,7 +3525,7 @@
           <w:color w:val="000000" w:themeColor="text1"/>
           <w:sz w:val="32"/>
           <w:szCs w:val="32"/>
-          <w:lang w:eastAsia="pl-PL"/>
+          <w:lang w:val="en-US" w:eastAsia="pl-PL"/>
         </w:rPr>
       </w:pPr>
     </w:p>
@@ -3346,7 +3629,7 @@
           <w:color w:val="000000" w:themeColor="text1"/>
           <w:sz w:val="32"/>
           <w:szCs w:val="32"/>
-          <w:lang w:eastAsia="pl-PL"/>
+          <w:lang w:val="en-US" w:eastAsia="pl-PL"/>
         </w:rPr>
       </w:pPr>
       <w:r>
@@ -3356,7 +3639,7 @@
           <w:sz w:val="32"/>
           <w:szCs w:val="32"/>
           <w:bdr w:val="none" w:sz="0" w:space="0" w:color="auto" w:frame="1"/>
-          <w:lang w:eastAsia="pl-PL"/>
+          <w:lang w:val="en-US" w:eastAsia="pl-PL"/>
         </w:rPr>
         <w:t xml:space="preserve">Health officers screen arriving passengers from China with </w:t>
       </w:r>
@@ -3367,9 +3650,9 @@
           <w:sz w:val="32"/>
           <w:szCs w:val="32"/>
           <w:bdr w:val="none" w:sz="0" w:space="0" w:color="auto" w:frame="1"/>
-          <w:lang w:eastAsia="pl-PL"/>
-        </w:rPr>
-        <w:t>………………..</w:t>
+          <w:lang w:val="en-US" w:eastAsia="pl-PL"/>
+        </w:rPr>
+        <w:t>…</w:t>
       </w:r>
       <w:r>
         <w:rPr>
@@ -3378,7 +3661,29 @@
           <w:sz w:val="32"/>
           <w:szCs w:val="32"/>
           <w:bdr w:val="none" w:sz="0" w:space="0" w:color="auto" w:frame="1"/>
-          <w:lang w:eastAsia="pl-PL"/>
+          <w:lang w:val="en-US" w:eastAsia="pl-PL"/>
+        </w:rPr>
+        <w:t>thermal</w:t>
+      </w:r>
+      <w:r>
+        <w:rPr>
+          <w:rFonts w:ascii="inherit" w:eastAsia="Times New Roman" w:hAnsi="inherit" w:cs="Arial"/>
+          <w:color w:val="000000" w:themeColor="text1"/>
+          <w:sz w:val="32"/>
+          <w:szCs w:val="32"/>
+          <w:bdr w:val="none" w:sz="0" w:space="0" w:color="auto" w:frame="1"/>
+          <w:lang w:val="en-US" w:eastAsia="pl-PL"/>
+        </w:rPr>
+        <w:t>……………..</w:t>
+      </w:r>
+      <w:r>
+        <w:rPr>
+          <w:rFonts w:ascii="inherit" w:eastAsia="Times New Roman" w:hAnsi="inherit" w:cs="Arial"/>
+          <w:color w:val="000000" w:themeColor="text1"/>
+          <w:sz w:val="32"/>
+          <w:szCs w:val="32"/>
+          <w:bdr w:val="none" w:sz="0" w:space="0" w:color="auto" w:frame="1"/>
+          <w:lang w:val="en-US" w:eastAsia="pl-PL"/>
         </w:rPr>
         <w:t>scanners at Changi International airport in Singapore on Jan. 22, 2020, as author</w:t>
       </w:r>
@@ -3389,9 +3694,9 @@
           <w:sz w:val="32"/>
           <w:szCs w:val="32"/>
           <w:bdr w:val="none" w:sz="0" w:space="0" w:color="auto" w:frame="1"/>
-          <w:lang w:eastAsia="pl-PL"/>
-        </w:rPr>
-        <w:t>ities increased…………………….</w:t>
+          <w:lang w:val="en-US" w:eastAsia="pl-PL"/>
+        </w:rPr>
+        <w:t>ities increased…</w:t>
       </w:r>
       <w:r>
         <w:rPr>
@@ -3400,7 +3705,29 @@
           <w:sz w:val="32"/>
           <w:szCs w:val="32"/>
           <w:bdr w:val="none" w:sz="0" w:space="0" w:color="auto" w:frame="1"/>
-          <w:lang w:eastAsia="pl-PL"/>
+          <w:lang w:val="en-US" w:eastAsia="pl-PL"/>
+        </w:rPr>
+        <w:t>pattern</w:t>
+      </w:r>
+      <w:r>
+        <w:rPr>
+          <w:rFonts w:ascii="inherit" w:eastAsia="Times New Roman" w:hAnsi="inherit" w:cs="Arial"/>
+          <w:color w:val="000000" w:themeColor="text1"/>
+          <w:sz w:val="32"/>
+          <w:szCs w:val="32"/>
+          <w:bdr w:val="none" w:sz="0" w:space="0" w:color="auto" w:frame="1"/>
+          <w:lang w:val="en-US" w:eastAsia="pl-PL"/>
+        </w:rPr>
+        <w:t>………………….</w:t>
+      </w:r>
+      <w:r>
+        <w:rPr>
+          <w:rFonts w:ascii="inherit" w:eastAsia="Times New Roman" w:hAnsi="inherit" w:cs="Arial"/>
+          <w:color w:val="000000" w:themeColor="text1"/>
+          <w:sz w:val="32"/>
+          <w:szCs w:val="32"/>
+          <w:bdr w:val="none" w:sz="0" w:space="0" w:color="auto" w:frame="1"/>
+          <w:lang w:val="en-US" w:eastAsia="pl-PL"/>
         </w:rPr>
         <w:t xml:space="preserve"> against the spread of the newfound coronavirus. </w:t>
       </w:r>
@@ -3410,7 +3737,7 @@
           <w:color w:val="000000" w:themeColor="text1"/>
           <w:sz w:val="32"/>
           <w:szCs w:val="32"/>
-          <w:lang w:eastAsia="pl-PL"/>
+          <w:lang w:val="en-US" w:eastAsia="pl-PL"/>
         </w:rPr>
         <w:t xml:space="preserve"> </w:t>
       </w:r>
@@ -3420,7 +3747,7 @@
           <w:color w:val="000000" w:themeColor="text1"/>
           <w:sz w:val="32"/>
           <w:szCs w:val="32"/>
-          <w:lang w:eastAsia="pl-PL"/>
+          <w:lang w:val="en-US" w:eastAsia="pl-PL"/>
         </w:rPr>
         <w:t>The Chinese government has stopped most of the travel to and from Wuhan as well as 12 other nearby cities, according to The </w:t>
       </w:r>
@@ -3433,7 +3760,7 @@
             <w:szCs w:val="32"/>
             <w:u w:val="single"/>
             <w:bdr w:val="none" w:sz="0" w:space="0" w:color="auto" w:frame="1"/>
-            <w:lang w:eastAsia="pl-PL"/>
+            <w:lang w:val="en-US" w:eastAsia="pl-PL"/>
           </w:rPr>
           <w:t>New York Times</w:t>
         </w:r>
@@ -3444,7 +3771,7 @@
           <w:color w:val="000000" w:themeColor="text1"/>
           <w:sz w:val="32"/>
           <w:szCs w:val="32"/>
-          <w:lang w:eastAsia="pl-PL"/>
+          <w:lang w:val="en-US" w:eastAsia="pl-PL"/>
         </w:rPr>
         <w:t>. This "</w:t>
       </w:r>
@@ -3454,19 +3781,50 @@
           <w:color w:val="000000" w:themeColor="text1"/>
           <w:sz w:val="32"/>
           <w:szCs w:val="32"/>
-          <w:lang w:eastAsia="pl-PL"/>
-        </w:rPr>
-        <w:t>…………………..</w:t>
-      </w:r>
-      <w:r>
-        <w:rPr>
-          <w:rFonts w:ascii="inherit" w:eastAsia="Times New Roman" w:hAnsi="inherit" w:cs="Arial"/>
-          <w:color w:val="000000" w:themeColor="text1"/>
-          <w:sz w:val="32"/>
-          <w:szCs w:val="32"/>
-          <w:lang w:eastAsia="pl-PL"/>
-        </w:rPr>
-        <w:t>" affects about 35 million people, the Times reported. On Sunday, Taiwan's government announced they would not allow in anyone from the Hubei Province, the Times reported.</w:t>
+          <w:lang w:val="en-US" w:eastAsia="pl-PL"/>
+        </w:rPr>
+        <w:t>…</w:t>
+      </w:r>
+      <w:r>
+        <w:rPr>
+          <w:rFonts w:ascii="inherit" w:eastAsia="Times New Roman" w:hAnsi="inherit" w:cs="Arial"/>
+          <w:color w:val="000000" w:themeColor="text1"/>
+          <w:sz w:val="32"/>
+          <w:szCs w:val="32"/>
+          <w:lang w:val="en-US" w:eastAsia="pl-PL"/>
+        </w:rPr>
+        <w:t>lockdown</w:t>
+      </w:r>
+      <w:r>
+        <w:rPr>
+          <w:rFonts w:ascii="inherit" w:eastAsia="Times New Roman" w:hAnsi="inherit" w:cs="Arial"/>
+          <w:color w:val="000000" w:themeColor="text1"/>
+          <w:sz w:val="32"/>
+          <w:szCs w:val="32"/>
+          <w:lang w:val="en-US" w:eastAsia="pl-PL"/>
+        </w:rPr>
+        <w:t>………………..</w:t>
+      </w:r>
+      <w:r>
+        <w:rPr>
+          <w:rFonts w:ascii="inherit" w:eastAsia="Times New Roman" w:hAnsi="inherit" w:cs="Arial"/>
+          <w:color w:val="000000" w:themeColor="text1"/>
+          <w:sz w:val="32"/>
+          <w:szCs w:val="32"/>
+          <w:lang w:val="en-US" w:eastAsia="pl-PL"/>
+        </w:rPr>
+        <w:t xml:space="preserve">" affects about 35 </w:t>
+      </w:r>
+      <w:r>
+        <w:rPr>
+          <w:rFonts w:ascii="inherit" w:eastAsia="Times New Roman" w:hAnsi="inherit" w:cs="Arial"/>
+          <w:color w:val="000000" w:themeColor="text1"/>
+          <w:sz w:val="32"/>
+          <w:szCs w:val="32"/>
+          <w:lang w:val="en-US" w:eastAsia="pl-PL"/>
+        </w:rPr>
+        <w:lastRenderedPageBreak/>
+        <w:t>million people, the Times reported. On Sunday, Taiwan's government announced they would not allow in anyone from the Hubei Province, the Times reported.</w:t>
       </w:r>
     </w:p>
     <w:p>
@@ -3479,18 +3837,17 @@
           <w:color w:val="000000" w:themeColor="text1"/>
           <w:sz w:val="32"/>
           <w:szCs w:val="32"/>
-          <w:lang w:eastAsia="pl-PL"/>
-        </w:rPr>
-      </w:pPr>
-      <w:r>
-        <w:rPr>
-          <w:rFonts w:ascii="inherit" w:eastAsia="Times New Roman" w:hAnsi="inherit" w:cs="Arial"/>
-          <w:color w:val="000000" w:themeColor="text1"/>
-          <w:sz w:val="32"/>
-          <w:szCs w:val="32"/>
-          <w:lang w:eastAsia="pl-PL"/>
-        </w:rPr>
-        <w:lastRenderedPageBreak/>
+          <w:lang w:val="en-US" w:eastAsia="pl-PL"/>
+        </w:rPr>
+      </w:pPr>
+      <w:r>
+        <w:rPr>
+          <w:rFonts w:ascii="inherit" w:eastAsia="Times New Roman" w:hAnsi="inherit" w:cs="Arial"/>
+          <w:color w:val="000000" w:themeColor="text1"/>
+          <w:sz w:val="32"/>
+          <w:szCs w:val="32"/>
+          <w:lang w:val="en-US" w:eastAsia="pl-PL"/>
+        </w:rPr>
         <w:t xml:space="preserve">Major airports in the U.S. are conducting </w:t>
       </w:r>
       <w:r>
@@ -3499,7 +3856,91 @@
           <w:color w:val="000000" w:themeColor="text1"/>
           <w:sz w:val="32"/>
           <w:szCs w:val="32"/>
-          <w:lang w:eastAsia="pl-PL"/>
+          <w:lang w:val="en-US" w:eastAsia="pl-PL"/>
+        </w:rPr>
+        <w:t>…</w:t>
+      </w:r>
+      <w:r>
+        <w:rPr>
+          <w:rFonts w:ascii="inherit" w:eastAsia="Times New Roman" w:hAnsi="inherit" w:cs="Arial"/>
+          <w:color w:val="000000" w:themeColor="text1"/>
+          <w:sz w:val="32"/>
+          <w:szCs w:val="32"/>
+          <w:lang w:val="en-US" w:eastAsia="pl-PL"/>
+        </w:rPr>
+        <w:t>screening</w:t>
+      </w:r>
+      <w:r>
+        <w:rPr>
+          <w:rFonts w:ascii="inherit" w:eastAsia="Times New Roman" w:hAnsi="inherit" w:cs="Arial"/>
+          <w:color w:val="000000" w:themeColor="text1"/>
+          <w:sz w:val="32"/>
+          <w:szCs w:val="32"/>
+          <w:lang w:val="en-US" w:eastAsia="pl-PL"/>
+        </w:rPr>
+        <w:t>…………….</w:t>
+      </w:r>
+      <w:r>
+        <w:rPr>
+          <w:rFonts w:ascii="inherit" w:eastAsia="Times New Roman" w:hAnsi="inherit" w:cs="Arial"/>
+          <w:color w:val="000000" w:themeColor="text1"/>
+          <w:sz w:val="32"/>
+          <w:szCs w:val="32"/>
+          <w:lang w:val="en-US" w:eastAsia="pl-PL"/>
+        </w:rPr>
+        <w:t>to make sure incoming passengers aren't infected. However, U.S. officials said on Friday (Jan. 24) that they are currently reevaluating the effectiveness of this screening. In addition, as of Sunday (Jan. 26), the Chinese government had banned the sale of wildlife in markets, restaurants and online.</w:t>
+      </w:r>
+    </w:p>
+    <w:p>
+      <w:pPr>
+        <w:shd w:val="clear" w:color="auto" w:fill="FFFFFF"/>
+        <w:spacing w:after="240" w:line="240" w:lineRule="auto"/>
+        <w:textAlignment w:val="baseline"/>
+        <w:rPr>
+          <w:rFonts w:ascii="inherit" w:eastAsia="Times New Roman" w:hAnsi="inherit" w:cs="Arial"/>
+          <w:color w:val="000000" w:themeColor="text1"/>
+          <w:sz w:val="32"/>
+          <w:szCs w:val="32"/>
+          <w:lang w:val="en-US" w:eastAsia="pl-PL"/>
+        </w:rPr>
+      </w:pPr>
+      <w:r>
+        <w:rPr>
+          <w:rFonts w:ascii="inherit" w:eastAsia="Times New Roman" w:hAnsi="inherit" w:cs="Arial"/>
+          <w:color w:val="000000" w:themeColor="text1"/>
+          <w:sz w:val="32"/>
+          <w:szCs w:val="32"/>
+          <w:lang w:val="en-US" w:eastAsia="pl-PL"/>
+        </w:rPr>
+        <w:t>"The Chinese government’s announ</w:t>
+      </w:r>
+      <w:r>
+        <w:rPr>
+          <w:rFonts w:ascii="inherit" w:eastAsia="Times New Roman" w:hAnsi="inherit" w:cs="Arial"/>
+          <w:color w:val="000000" w:themeColor="text1"/>
+          <w:sz w:val="32"/>
+          <w:szCs w:val="32"/>
+          <w:lang w:val="en-US" w:eastAsia="pl-PL"/>
+        </w:rPr>
+        <w:t>cement today to temporarily …</w:t>
+      </w:r>
+      <w:r>
+        <w:rPr>
+          <w:rFonts w:ascii="inherit" w:eastAsia="Times New Roman" w:hAnsi="inherit" w:cs="Arial"/>
+          <w:color w:val="000000" w:themeColor="text1"/>
+          <w:sz w:val="32"/>
+          <w:szCs w:val="32"/>
+          <w:lang w:val="en-US" w:eastAsia="pl-PL"/>
+        </w:rPr>
+        <w:t>ban</w:t>
+      </w:r>
+      <w:r>
+        <w:rPr>
+          <w:rFonts w:ascii="inherit" w:eastAsia="Times New Roman" w:hAnsi="inherit" w:cs="Arial"/>
+          <w:color w:val="000000" w:themeColor="text1"/>
+          <w:sz w:val="32"/>
+          <w:szCs w:val="32"/>
+          <w:lang w:val="en-US" w:eastAsia="pl-PL"/>
         </w:rPr>
         <w:t>……………….</w:t>
       </w:r>
@@ -3509,9 +3950,9 @@
           <w:color w:val="000000" w:themeColor="text1"/>
           <w:sz w:val="32"/>
           <w:szCs w:val="32"/>
-          <w:lang w:eastAsia="pl-PL"/>
-        </w:rPr>
-        <w:t>to make sure incoming passengers aren't infected. However, U.S. officials said on Friday (Jan. 24) that they are currently reevaluating the effectiveness of this screening. In addition, as of Sunday (Jan. 26), the Chinese government had banned the sale of wildlife in markets, restaurants and online.</w:t>
+          <w:lang w:val="en-US" w:eastAsia="pl-PL"/>
+        </w:rPr>
+        <w:t>the sale of wildlife in markets, restaurants and over e-commerce needs to be permanent. We congratulate the government for taking this important first step," Christian Walzer, chief global veterinarian at for the Wildlife Conservation Society, said in a WCS statement.</w:t>
       </w:r>
     </w:p>
     <w:p>
@@ -3524,60 +3965,16 @@
           <w:color w:val="000000" w:themeColor="text1"/>
           <w:sz w:val="32"/>
           <w:szCs w:val="32"/>
-          <w:lang w:eastAsia="pl-PL"/>
-        </w:rPr>
-      </w:pPr>
-      <w:r>
-        <w:rPr>
-          <w:rFonts w:ascii="inherit" w:eastAsia="Times New Roman" w:hAnsi="inherit" w:cs="Arial"/>
-          <w:color w:val="000000" w:themeColor="text1"/>
-          <w:sz w:val="32"/>
-          <w:szCs w:val="32"/>
-          <w:lang w:eastAsia="pl-PL"/>
-        </w:rPr>
-        <w:t>"The Chinese government’s announ</w:t>
-      </w:r>
-      <w:r>
-        <w:rPr>
-          <w:rFonts w:ascii="inherit" w:eastAsia="Times New Roman" w:hAnsi="inherit" w:cs="Arial"/>
-          <w:color w:val="000000" w:themeColor="text1"/>
-          <w:sz w:val="32"/>
-          <w:szCs w:val="32"/>
-          <w:lang w:eastAsia="pl-PL"/>
-        </w:rPr>
-        <w:t>cement today to temporarily ………………….</w:t>
-      </w:r>
-      <w:r>
-        <w:rPr>
-          <w:rFonts w:ascii="inherit" w:eastAsia="Times New Roman" w:hAnsi="inherit" w:cs="Arial"/>
-          <w:color w:val="000000" w:themeColor="text1"/>
-          <w:sz w:val="32"/>
-          <w:szCs w:val="32"/>
-          <w:lang w:eastAsia="pl-PL"/>
-        </w:rPr>
-        <w:t>the sale of wildlife in markets, restaurants and over e-commerce needs to be permanent. We congratulate the government for taking this important first step," Christian Walzer, chief global veterinarian at for the Wildlife Conservation Society, said in a WCS statement.</w:t>
-      </w:r>
-    </w:p>
-    <w:p>
-      <w:pPr>
-        <w:shd w:val="clear" w:color="auto" w:fill="FFFFFF"/>
-        <w:spacing w:after="240" w:line="240" w:lineRule="auto"/>
-        <w:textAlignment w:val="baseline"/>
-        <w:rPr>
-          <w:rFonts w:ascii="inherit" w:eastAsia="Times New Roman" w:hAnsi="inherit" w:cs="Arial"/>
-          <w:color w:val="000000" w:themeColor="text1"/>
-          <w:sz w:val="32"/>
-          <w:szCs w:val="32"/>
-          <w:lang w:eastAsia="pl-PL"/>
-        </w:rPr>
-      </w:pPr>
-      <w:r>
-        <w:rPr>
-          <w:rFonts w:ascii="inherit" w:eastAsia="Times New Roman" w:hAnsi="inherit" w:cs="Arial"/>
-          <w:color w:val="000000" w:themeColor="text1"/>
-          <w:sz w:val="32"/>
-          <w:szCs w:val="32"/>
-          <w:lang w:eastAsia="pl-PL"/>
+          <w:lang w:val="en-US" w:eastAsia="pl-PL"/>
+        </w:rPr>
+      </w:pPr>
+      <w:r>
+        <w:rPr>
+          <w:rFonts w:ascii="inherit" w:eastAsia="Times New Roman" w:hAnsi="inherit" w:cs="Arial"/>
+          <w:color w:val="000000" w:themeColor="text1"/>
+          <w:sz w:val="32"/>
+          <w:szCs w:val="32"/>
+          <w:lang w:val="en-US" w:eastAsia="pl-PL"/>
         </w:rPr>
         <w:t>"The banning of such sales will help end the possibility of future outbreaks of zoonotic diseases, such as the Wuhan coronavirus. We learned this lesson with the outbreak of another zoonotic dis</w:t>
       </w:r>
@@ -3587,17 +3984,37 @@
           <w:color w:val="000000" w:themeColor="text1"/>
           <w:sz w:val="32"/>
           <w:szCs w:val="32"/>
-          <w:lang w:eastAsia="pl-PL"/>
-        </w:rPr>
-        <w:t>ease, SARS, in 2002. The ………………….</w:t>
-      </w:r>
-      <w:r>
-        <w:rPr>
-          <w:rFonts w:ascii="inherit" w:eastAsia="Times New Roman" w:hAnsi="inherit" w:cs="Arial"/>
-          <w:color w:val="000000" w:themeColor="text1"/>
-          <w:sz w:val="32"/>
-          <w:szCs w:val="32"/>
-          <w:lang w:eastAsia="pl-PL"/>
+          <w:lang w:val="en-US" w:eastAsia="pl-PL"/>
+        </w:rPr>
+        <w:t>ease, SARS, in 2002. The …</w:t>
+      </w:r>
+      <w:r>
+        <w:rPr>
+          <w:rFonts w:ascii="inherit" w:eastAsia="Times New Roman" w:hAnsi="inherit" w:cs="Arial"/>
+          <w:color w:val="000000" w:themeColor="text1"/>
+          <w:sz w:val="32"/>
+          <w:szCs w:val="32"/>
+          <w:lang w:val="en-US" w:eastAsia="pl-PL"/>
+        </w:rPr>
+        <w:t>measures</w:t>
+      </w:r>
+      <w:r>
+        <w:rPr>
+          <w:rFonts w:ascii="inherit" w:eastAsia="Times New Roman" w:hAnsi="inherit" w:cs="Arial"/>
+          <w:color w:val="000000" w:themeColor="text1"/>
+          <w:sz w:val="32"/>
+          <w:szCs w:val="32"/>
+          <w:lang w:val="en-US" w:eastAsia="pl-PL"/>
+        </w:rPr>
+        <w:t>……….</w:t>
+      </w:r>
+      <w:r>
+        <w:rPr>
+          <w:rFonts w:ascii="inherit" w:eastAsia="Times New Roman" w:hAnsi="inherit" w:cs="Arial"/>
+          <w:color w:val="000000" w:themeColor="text1"/>
+          <w:sz w:val="32"/>
+          <w:szCs w:val="32"/>
+          <w:lang w:val="en-US" w:eastAsia="pl-PL"/>
         </w:rPr>
         <w:t xml:space="preserve"> will keep repeating itself until we ban, not only in China, but in other countries, the sale of wildlife, specifically for food and in food markets," Walzer added.</w:t>
       </w:r>
@@ -3612,16 +4029,16 @@
           <w:color w:val="000000" w:themeColor="text1"/>
           <w:sz w:val="32"/>
           <w:szCs w:val="32"/>
-          <w:lang w:eastAsia="pl-PL"/>
-        </w:rPr>
-      </w:pPr>
-      <w:r>
-        <w:rPr>
-          <w:rFonts w:ascii="inherit" w:eastAsia="Times New Roman" w:hAnsi="inherit" w:cs="Arial"/>
-          <w:color w:val="000000" w:themeColor="text1"/>
-          <w:sz w:val="32"/>
-          <w:szCs w:val="32"/>
-          <w:lang w:eastAsia="pl-PL"/>
+          <w:lang w:val="en-US" w:eastAsia="pl-PL"/>
+        </w:rPr>
+      </w:pPr>
+      <w:r>
+        <w:rPr>
+          <w:rFonts w:ascii="inherit" w:eastAsia="Times New Roman" w:hAnsi="inherit" w:cs="Arial"/>
+          <w:color w:val="000000" w:themeColor="text1"/>
+          <w:sz w:val="32"/>
+          <w:szCs w:val="32"/>
+          <w:lang w:val="en-US" w:eastAsia="pl-PL"/>
         </w:rPr>
         <w:t>The CDC also recommends </w:t>
       </w:r>
@@ -3634,7 +4051,7 @@
             <w:szCs w:val="32"/>
             <w:u w:val="single"/>
             <w:bdr w:val="none" w:sz="0" w:space="0" w:color="auto" w:frame="1"/>
-            <w:lang w:eastAsia="pl-PL"/>
+            <w:lang w:val="en-US" w:eastAsia="pl-PL"/>
           </w:rPr>
           <w:t>avoiding non-essential travel to Wuhan</w:t>
         </w:r>
@@ -3645,7 +4062,7 @@
           <w:color w:val="000000" w:themeColor="text1"/>
           <w:sz w:val="32"/>
           <w:szCs w:val="32"/>
-          <w:lang w:eastAsia="pl-PL"/>
+          <w:lang w:val="en-US" w:eastAsia="pl-PL"/>
         </w:rPr>
         <w:t>. On Jan. 23, the U.S. State Department ordered all non-emergency U.S. personnel and family to leave Wuhan, the department </w:t>
       </w:r>
@@ -3658,7 +4075,7 @@
             <w:szCs w:val="32"/>
             <w:u w:val="single"/>
             <w:bdr w:val="none" w:sz="0" w:space="0" w:color="auto" w:frame="1"/>
-            <w:lang w:eastAsia="pl-PL"/>
+            <w:lang w:val="en-US" w:eastAsia="pl-PL"/>
           </w:rPr>
           <w:t>said in a statement</w:t>
         </w:r>
@@ -3669,7 +4086,7 @@
           <w:color w:val="000000" w:themeColor="text1"/>
           <w:sz w:val="32"/>
           <w:szCs w:val="32"/>
-          <w:lang w:eastAsia="pl-PL"/>
+          <w:lang w:val="en-US" w:eastAsia="pl-PL"/>
         </w:rPr>
         <w:t>.</w:t>
       </w:r>
@@ -3679,6 +4096,7 @@
         <w:rPr>
           <w:sz w:val="32"/>
           <w:szCs w:val="32"/>
+          <w:lang w:val="en-US"/>
         </w:rPr>
       </w:pPr>
     </w:p>
@@ -4550,7 +4968,6 @@
   <w:style w:type="character" w:default="1" w:styleId="Domylnaczcionkaakapitu">
     <w:name w:val="Default Paragraph Font"/>
     <w:uiPriority w:val="1"/>
-    <w:semiHidden/>
     <w:unhideWhenUsed/>
   </w:style>
   <w:style w:type="table" w:default="1" w:styleId="Standardowy">

</xml_diff>

<commit_message>
lesson 309 - Thursday
</commit_message>
<xml_diff>
--- a/english_via_skype/solutions/doc/lesson_306_text - reading (1)_edit.docx
+++ b/english_via_skype/solutions/doc/lesson_306_text - reading (1)_edit.docx
@@ -63,7 +63,47 @@
           <w:szCs w:val="32"/>
           <w:lang w:val="en-US" w:eastAsia="pl-PL"/>
         </w:rPr>
-        <w:t>A newly identified coronavirus has been spreading in China, and has now reached several other countries. As the number of confirmed cases and deaths continue to rise, health officials are working on all fronts to learn more about the virus and put ……………………into place to ………………….its spread. Here's a look at what you need to know about the virus, now called 2019-nCoV. </w:t>
+        <w:t>A newly identified coronavirus has been spreading in China, and has now reached several other countries. As the number of confirmed cases and deaths continue to rise, health officials are working on all fronts to learn more about the virus and put …</w:t>
+      </w:r>
+      <w:r>
+        <w:rPr>
+          <w:rFonts w:ascii="inherit" w:eastAsia="Times New Roman" w:hAnsi="inherit" w:cs="Arial"/>
+          <w:color w:val="000000" w:themeColor="text1"/>
+          <w:sz w:val="32"/>
+          <w:szCs w:val="32"/>
+          <w:lang w:val="en-US" w:eastAsia="pl-PL"/>
+        </w:rPr>
+        <w:t>measures</w:t>
+      </w:r>
+      <w:r>
+        <w:rPr>
+          <w:rFonts w:ascii="inherit" w:eastAsia="Times New Roman" w:hAnsi="inherit" w:cs="Arial"/>
+          <w:color w:val="000000" w:themeColor="text1"/>
+          <w:sz w:val="32"/>
+          <w:szCs w:val="32"/>
+          <w:lang w:val="en-US" w:eastAsia="pl-PL"/>
+        </w:rPr>
+        <w:t>…………………into place to …</w:t>
+      </w:r>
+      <w:r>
+        <w:rPr>
+          <w:rFonts w:ascii="inherit" w:eastAsia="Times New Roman" w:hAnsi="inherit" w:cs="Arial"/>
+          <w:color w:val="000000" w:themeColor="text1"/>
+          <w:sz w:val="32"/>
+          <w:szCs w:val="32"/>
+          <w:lang w:val="en-US" w:eastAsia="pl-PL"/>
+        </w:rPr>
+        <w:t>contain……</w:t>
+      </w:r>
+      <w:r>
+        <w:rPr>
+          <w:rFonts w:ascii="inherit" w:eastAsia="Times New Roman" w:hAnsi="inherit" w:cs="Arial"/>
+          <w:color w:val="000000" w:themeColor="text1"/>
+          <w:sz w:val="32"/>
+          <w:szCs w:val="32"/>
+          <w:lang w:val="en-US" w:eastAsia="pl-PL"/>
+        </w:rPr>
+        <w:t>….its spread. Here's a look at what you need to know about the virus, now called 2019-nCoV. </w:t>
       </w:r>
     </w:p>
     <w:p>
@@ -202,7 +242,29 @@
           <w:szCs w:val="32"/>
           <w:lang w:val="en-US" w:eastAsia="pl-PL"/>
         </w:rPr>
-        <w:t>China has also temporarily …………………the sale of wildlife in markets, restaurants and online. </w:t>
+        <w:t>China has also temporarily …</w:t>
+      </w:r>
+      <w:r>
+        <w:rPr>
+          <w:rFonts w:ascii="inherit" w:eastAsia="Times New Roman" w:hAnsi="inherit" w:cs="Arial"/>
+          <w:color w:val="000000" w:themeColor="text1"/>
+          <w:sz w:val="32"/>
+          <w:szCs w:val="32"/>
+          <w:lang w:val="en-US" w:eastAsia="pl-PL"/>
+        </w:rPr>
+        <w:t>banned</w:t>
+      </w:r>
+      <w:bookmarkStart w:id="0" w:name="_GoBack"/>
+      <w:bookmarkEnd w:id="0"/>
+      <w:r>
+        <w:rPr>
+          <w:rFonts w:ascii="inherit" w:eastAsia="Times New Roman" w:hAnsi="inherit" w:cs="Arial"/>
+          <w:color w:val="000000" w:themeColor="text1"/>
+          <w:sz w:val="32"/>
+          <w:szCs w:val="32"/>
+          <w:lang w:val="en-US" w:eastAsia="pl-PL"/>
+        </w:rPr>
+        <w:t>………………the sale of wildlife in markets, restaurants and online. </w:t>
       </w:r>
     </w:p>
     <w:p>
@@ -576,7 +638,18 @@
           <w:szCs w:val="32"/>
           <w:lang w:val="en-US" w:eastAsia="pl-PL"/>
         </w:rPr>
-        <w:t>..and spread from animals to humans. This is what happened with the coronaviruses known as the Middle East respiratory syndrome coronavirus (MERS-CoV) and the severe acute respiratory syndrome coronavirus (SARS-Cov), both of which are known to cause more severe symptoms.</w:t>
+        <w:t xml:space="preserve">..and spread from animals to humans. This is what happened with the coronaviruses known as the Middle East respiratory syndrome coronavirus </w:t>
+      </w:r>
+      <w:r>
+        <w:rPr>
+          <w:rFonts w:ascii="inherit" w:eastAsia="Times New Roman" w:hAnsi="inherit" w:cs="Arial"/>
+          <w:color w:val="000000" w:themeColor="text1"/>
+          <w:sz w:val="32"/>
+          <w:szCs w:val="32"/>
+          <w:lang w:val="en-US" w:eastAsia="pl-PL"/>
+        </w:rPr>
+        <w:lastRenderedPageBreak/>
+        <w:t>(MERS-CoV) and the severe acute respiratory syndrome coronavirus (SARS-Cov), both of which are known to cause more severe symptoms.</w:t>
       </w:r>
     </w:p>
     <w:p>
@@ -605,7 +678,6 @@
           <w:szCs w:val="32"/>
           <w:lang w:val="en-US" w:eastAsia="pl-PL"/>
         </w:rPr>
-        <w:lastRenderedPageBreak/>
         <w:t>How many people have the new virus?</w:t>
       </w:r>
     </w:p>
@@ -1123,7 +1195,6 @@
           <w:szCs w:val="32"/>
           <w:lang w:val="en-US" w:eastAsia="pl-PL"/>
         </w:rPr>
-        <w:lastRenderedPageBreak/>
         <w:t>Where did the virus come from?</w:t>
       </w:r>
     </w:p>
@@ -3204,8 +3275,6 @@
         </w:rPr>
         <w:t>absence</w:t>
       </w:r>
-      <w:bookmarkStart w:id="0" w:name="_GoBack"/>
-      <w:bookmarkEnd w:id="0"/>
       <w:r>
         <w:rPr>
           <w:rFonts w:ascii="inherit" w:eastAsia="Times New Roman" w:hAnsi="inherit" w:cs="Arial"/>
@@ -4968,6 +5037,7 @@
   <w:style w:type="character" w:default="1" w:styleId="Domylnaczcionkaakapitu">
     <w:name w:val="Default Paragraph Font"/>
     <w:uiPriority w:val="1"/>
+    <w:semiHidden/>
     <w:unhideWhenUsed/>
   </w:style>
   <w:style w:type="table" w:default="1" w:styleId="Standardowy">

</xml_diff>